<commit_message>
New version of the Frequencying module
Add possibility to use the eeglab command newtimef.
Student will be able to use eeglab frequency analysis.
</commit_message>
<xml_diff>
--- a/Manuels/Manuel_Frequencying_module.docx
+++ b/Manuels/Manuel_Frequencying_module.docx
@@ -77,7 +77,7 @@
           <w:rFonts w:ascii="Calibri" w:hAnsi="Calibri" w:cs="Calibri"/>
           <w:lang w:val="en-US"/>
         </w:rPr>
-        <w:t>10</w:t>
+        <w:t>02</w:t>
       </w:r>
       <w:r>
         <w:rPr>
@@ -91,21 +91,21 @@
           <w:rFonts w:ascii="Calibri" w:hAnsi="Calibri" w:cs="Calibri"/>
           <w:lang w:val="en-US"/>
         </w:rPr>
-        <w:t>1</w:t>
-      </w:r>
-      <w:r>
-        <w:rPr>
-          <w:rFonts w:ascii="Calibri" w:hAnsi="Calibri" w:cs="Calibri"/>
-          <w:lang w:val="en-US"/>
-        </w:rPr>
-        <w:t>1</w:t>
-      </w:r>
-      <w:r>
-        <w:rPr>
-          <w:rFonts w:ascii="Calibri" w:hAnsi="Calibri" w:cs="Calibri"/>
-          <w:lang w:val="en-US"/>
-        </w:rPr>
-        <w:t>.2024</w:t>
+        <w:t>01</w:t>
+      </w:r>
+      <w:r>
+        <w:rPr>
+          <w:rFonts w:ascii="Calibri" w:hAnsi="Calibri" w:cs="Calibri"/>
+          <w:lang w:val="en-US"/>
+        </w:rPr>
+        <w:t>.202</w:t>
+      </w:r>
+      <w:r>
+        <w:rPr>
+          <w:rFonts w:ascii="Calibri" w:hAnsi="Calibri" w:cs="Calibri"/>
+          <w:lang w:val="en-US"/>
+        </w:rPr>
+        <w:t>5</w:t>
       </w:r>
     </w:p>
     <w:p>
@@ -329,10 +329,10 @@
           <w:noProof/>
         </w:rPr>
         <w:drawing>
-          <wp:inline distT="0" distB="0" distL="0" distR="0" wp14:anchorId="6DCA7807" wp14:editId="44BFFB87">
-            <wp:extent cx="5760720" cy="5422265"/>
-            <wp:effectExtent l="0" t="0" r="0" b="6985"/>
-            <wp:docPr id="1476905982" name="Picture 1" descr="A screenshot of a computer&#10;&#10;Description automatically generated"/>
+          <wp:inline distT="0" distB="0" distL="0" distR="0" wp14:anchorId="3A88C901" wp14:editId="7982A30F">
+            <wp:extent cx="5760720" cy="5497195"/>
+            <wp:effectExtent l="0" t="0" r="0" b="8255"/>
+            <wp:docPr id="931269593" name="Picture 1" descr="A screenshot of a computer screen&#10;&#10;Description automatically generated"/>
             <wp:cNvGraphicFramePr>
               <a:graphicFrameLocks xmlns:a="http://schemas.openxmlformats.org/drawingml/2006/main" noChangeAspect="1"/>
             </wp:cNvGraphicFramePr>
@@ -340,7 +340,7 @@
               <a:graphicData uri="http://schemas.openxmlformats.org/drawingml/2006/picture">
                 <pic:pic xmlns:pic="http://schemas.openxmlformats.org/drawingml/2006/picture">
                   <pic:nvPicPr>
-                    <pic:cNvPr id="1476905982" name="Picture 1" descr="A screenshot of a computer&#10;&#10;Description automatically generated"/>
+                    <pic:cNvPr id="931269593" name="Picture 1" descr="A screenshot of a computer screen&#10;&#10;Description automatically generated"/>
                     <pic:cNvPicPr/>
                   </pic:nvPicPr>
                   <pic:blipFill>
@@ -352,7 +352,7 @@
                   <pic:spPr>
                     <a:xfrm>
                       <a:off x="0" y="0"/>
-                      <a:ext cx="5760720" cy="5422265"/>
+                      <a:ext cx="5760720" cy="5497195"/>
                     </a:xfrm>
                     <a:prstGeom prst="rect">
                       <a:avLst/>
@@ -492,6 +492,69 @@
     </w:p>
     <w:p>
       <w:pPr>
+        <w:pStyle w:val="ListParagraph"/>
+        <w:numPr>
+          <w:ilvl w:val="1"/>
+          <w:numId w:val="3"/>
+        </w:numPr>
+        <w:rPr>
+          <w:rFonts w:ascii="Calibri" w:hAnsi="Calibri" w:cs="Calibri"/>
+          <w:lang w:val="en-US"/>
+        </w:rPr>
+      </w:pPr>
+      <w:proofErr w:type="spellStart"/>
+      <w:r>
+        <w:rPr>
+          <w:rFonts w:ascii="Calibri" w:hAnsi="Calibri" w:cs="Calibri"/>
+          <w:lang w:val="en-US"/>
+        </w:rPr>
+        <w:t>eeglab</w:t>
+      </w:r>
+      <w:proofErr w:type="spellEnd"/>
+      <w:r>
+        <w:rPr>
+          <w:rFonts w:ascii="Calibri" w:hAnsi="Calibri" w:cs="Calibri"/>
+          <w:lang w:val="en-US"/>
+        </w:rPr>
+        <w:t xml:space="preserve"> (FFT), permit to use the </w:t>
+      </w:r>
+      <w:proofErr w:type="spellStart"/>
+      <w:r>
+        <w:rPr>
+          <w:rFonts w:ascii="Calibri" w:hAnsi="Calibri" w:cs="Calibri"/>
+          <w:i/>
+          <w:iCs/>
+          <w:lang w:val="en-US"/>
+        </w:rPr>
+        <w:t>newtimef</w:t>
+      </w:r>
+      <w:proofErr w:type="spellEnd"/>
+      <w:r>
+        <w:rPr>
+          <w:rFonts w:ascii="Calibri" w:hAnsi="Calibri" w:cs="Calibri"/>
+          <w:lang w:val="en-US"/>
+        </w:rPr>
+        <w:t xml:space="preserve"> function of </w:t>
+      </w:r>
+      <w:proofErr w:type="spellStart"/>
+      <w:r>
+        <w:rPr>
+          <w:rFonts w:ascii="Calibri" w:hAnsi="Calibri" w:cs="Calibri"/>
+          <w:lang w:val="en-US"/>
+        </w:rPr>
+        <w:t>eeglab</w:t>
+      </w:r>
+      <w:proofErr w:type="spellEnd"/>
+      <w:r>
+        <w:rPr>
+          <w:rFonts w:ascii="Calibri" w:hAnsi="Calibri" w:cs="Calibri"/>
+          <w:lang w:val="en-US"/>
+        </w:rPr>
+        <w:t xml:space="preserve"> to compute the FFT and perform the time-frequency analysis (see FAQ for more details about its functioning).  </w:t>
+      </w:r>
+    </w:p>
+    <w:p>
+      <w:pPr>
         <w:rPr>
           <w:rFonts w:ascii="Calibri" w:hAnsi="Calibri" w:cs="Calibri"/>
           <w:lang w:val="en-US"/>
@@ -598,27 +661,7 @@
           <w:lang w:val="en-US"/>
         </w:rPr>
         <w:br/>
-      </w:r>
-      <w:r>
-        <w:rPr>
-          <w:rFonts w:ascii="Calibri" w:hAnsi="Calibri" w:cs="Calibri"/>
-          <w:lang w:val="en-US"/>
-        </w:rPr>
-        <w:t>Please specify the window size</w:t>
-      </w:r>
-      <w:r>
-        <w:rPr>
-          <w:rFonts w:ascii="Calibri" w:hAnsi="Calibri" w:cs="Calibri"/>
-          <w:lang w:val="en-US"/>
-        </w:rPr>
-        <w:t xml:space="preserve"> (time length)</w:t>
-      </w:r>
-      <w:r>
-        <w:rPr>
-          <w:rFonts w:ascii="Calibri" w:hAnsi="Calibri" w:cs="Calibri"/>
-          <w:lang w:val="en-US"/>
-        </w:rPr>
-        <w:t>. Note: This parameter affects the frequencies you can study (see FAQ for more details).</w:t>
+        <w:t>Please specify the window size (time length). Note: This parameter affects the frequencies you can study (see FAQ for more details).</w:t>
       </w:r>
     </w:p>
     <w:p>
@@ -725,7 +768,7 @@
           <w:rFonts w:ascii="Calibri" w:hAnsi="Calibri" w:cs="Calibri"/>
           <w:lang w:val="en-US"/>
         </w:rPr>
-        <w:t xml:space="preserve">The frequency resolution tells </w:t>
+        <w:t xml:space="preserve">The frequency resolution </w:t>
       </w:r>
       <w:proofErr w:type="gramStart"/>
       <w:r>
@@ -733,7 +776,7 @@
           <w:rFonts w:ascii="Calibri" w:hAnsi="Calibri" w:cs="Calibri"/>
           <w:lang w:val="en-US"/>
         </w:rPr>
-        <w:t>you</w:t>
+        <w:t>inform</w:t>
       </w:r>
       <w:proofErr w:type="gramEnd"/>
       <w:r>
@@ -741,7 +784,21 @@
           <w:rFonts w:ascii="Calibri" w:hAnsi="Calibri" w:cs="Calibri"/>
           <w:lang w:val="en-US"/>
         </w:rPr>
-        <w:t xml:space="preserve"> the minimum distance between two frequencies that will be evaluated.</w:t>
+        <w:t xml:space="preserve"> you </w:t>
+      </w:r>
+      <w:r>
+        <w:rPr>
+          <w:rFonts w:ascii="Calibri" w:hAnsi="Calibri" w:cs="Calibri"/>
+          <w:lang w:val="en-US"/>
+        </w:rPr>
+        <w:t xml:space="preserve">about </w:t>
+      </w:r>
+      <w:r>
+        <w:rPr>
+          <w:rFonts w:ascii="Calibri" w:hAnsi="Calibri" w:cs="Calibri"/>
+          <w:lang w:val="en-US"/>
+        </w:rPr>
+        <w:t>the minimum distance between two frequencies that will be evaluated.</w:t>
       </w:r>
     </w:p>
     <w:p>
@@ -856,7 +913,37 @@
           <w:rFonts w:ascii="Calibri" w:hAnsi="Calibri" w:cs="Calibri"/>
           <w:lang w:val="en-US"/>
         </w:rPr>
-        <w:t xml:space="preserve">Choose the Windowing function between None, Hamming or Hanning. For more information, please read the FAQ section. </w:t>
+        <w:t xml:space="preserve">Choose the Windowing function between None, Hamming or Hanning. </w:t>
+      </w:r>
+      <w:r>
+        <w:rPr>
+          <w:rFonts w:ascii="Calibri" w:hAnsi="Calibri" w:cs="Calibri"/>
+          <w:lang w:val="en-US"/>
+        </w:rPr>
+        <w:t xml:space="preserve">This option is available only for classical FFT and FFTA. In </w:t>
+      </w:r>
+      <w:proofErr w:type="spellStart"/>
+      <w:r>
+        <w:rPr>
+          <w:rFonts w:ascii="Calibri" w:hAnsi="Calibri" w:cs="Calibri"/>
+          <w:lang w:val="en-US"/>
+        </w:rPr>
+        <w:t>eeglab</w:t>
+      </w:r>
+      <w:proofErr w:type="spellEnd"/>
+      <w:r>
+        <w:rPr>
+          <w:rFonts w:ascii="Calibri" w:hAnsi="Calibri" w:cs="Calibri"/>
+          <w:lang w:val="en-US"/>
+        </w:rPr>
+        <w:t xml:space="preserve"> FFT, the Hanning is selected by default. </w:t>
+      </w:r>
+      <w:r>
+        <w:rPr>
+          <w:rFonts w:ascii="Calibri" w:hAnsi="Calibri" w:cs="Calibri"/>
+          <w:lang w:val="en-US"/>
+        </w:rPr>
+        <w:t xml:space="preserve">For more information, please read the FAQ section. </w:t>
       </w:r>
     </w:p>
     <w:p>
@@ -1067,6 +1154,7 @@
           <w:rFonts w:ascii="Calibri" w:hAnsi="Calibri" w:cs="Calibri"/>
           <w:lang w:val="en-US"/>
         </w:rPr>
+        <w:lastRenderedPageBreak/>
         <w:t xml:space="preserve">Pannel </w:t>
       </w:r>
       <w:r>
@@ -1096,7 +1184,6 @@
           <w:bCs/>
           <w:lang w:val="en-US"/>
         </w:rPr>
-        <w:lastRenderedPageBreak/>
         <w:t>Resample the data</w:t>
       </w:r>
       <w:r>
@@ -1104,14 +1191,7 @@
           <w:rFonts w:ascii="Calibri" w:hAnsi="Calibri" w:cs="Calibri"/>
           <w:lang w:val="en-US"/>
         </w:rPr>
-        <w:t xml:space="preserve">: </w:t>
-      </w:r>
-      <w:r>
-        <w:rPr>
-          <w:rFonts w:ascii="Calibri" w:hAnsi="Calibri" w:cs="Calibri"/>
-          <w:lang w:val="en-US"/>
-        </w:rPr>
-        <w:t xml:space="preserve">You can resample your data to another sampling frequency (new frequency must be specified in Hz). This is typically used when you want to </w:t>
+        <w:t xml:space="preserve">: You can resample your data to another sampling frequency (new frequency must be specified in Hz). This is typically used when you want to </w:t>
       </w:r>
       <w:proofErr w:type="spellStart"/>
       <w:r>
@@ -1135,12 +1215,6 @@
           <w:lang w:val="en-US"/>
         </w:rPr>
         <w:br/>
-      </w:r>
-      <w:r>
-        <w:rPr>
-          <w:rFonts w:ascii="Calibri" w:hAnsi="Calibri" w:cs="Calibri"/>
-          <w:lang w:val="en-US"/>
-        </w:rPr>
         <w:t>WARNING: If you are using this option, please go through and check steps 2-6 as it will affect their values.</w:t>
       </w:r>
     </w:p>
@@ -1286,44 +1360,28 @@
           <w:rFonts w:ascii="Calibri" w:hAnsi="Calibri" w:cs="Calibri"/>
           <w:lang w:val="en-US"/>
         </w:rPr>
-        <w:t>Select the format for the output files</w:t>
-      </w:r>
-      <w:r>
-        <w:rPr>
-          <w:rFonts w:ascii="Calibri" w:hAnsi="Calibri" w:cs="Calibri"/>
-          <w:lang w:val="en-US"/>
-        </w:rPr>
-        <w:t xml:space="preserve"> for the GPS output (Excel of text file)</w:t>
-      </w:r>
-      <w:r>
-        <w:rPr>
-          <w:rFonts w:ascii="Calibri" w:hAnsi="Calibri" w:cs="Calibri"/>
-          <w:lang w:val="en-US"/>
-        </w:rPr>
-        <w:t>.</w:t>
-      </w:r>
-      <w:r>
-        <w:rPr>
-          <w:rFonts w:ascii="Calibri" w:hAnsi="Calibri" w:cs="Calibri"/>
-          <w:lang w:val="en-US"/>
-        </w:rPr>
-        <w:t xml:space="preserve"> You </w:t>
-      </w:r>
-      <w:proofErr w:type="spellStart"/>
-      <w:r>
-        <w:rPr>
-          <w:rFonts w:ascii="Calibri" w:hAnsi="Calibri" w:cs="Calibri"/>
-          <w:lang w:val="en-US"/>
-        </w:rPr>
-        <w:t>can not</w:t>
-      </w:r>
-      <w:proofErr w:type="spellEnd"/>
-      <w:r>
-        <w:rPr>
-          <w:rFonts w:ascii="Calibri" w:hAnsi="Calibri" w:cs="Calibri"/>
-          <w:lang w:val="en-US"/>
-        </w:rPr>
-        <w:t xml:space="preserve"> choose the output format for PSD file which will always be </w:t>
+        <w:t xml:space="preserve">Select the format for the output files for the </w:t>
+      </w:r>
+      <w:r>
+        <w:rPr>
+          <w:rFonts w:ascii="Calibri" w:hAnsi="Calibri" w:cs="Calibri"/>
+          <w:lang w:val="en-US"/>
+        </w:rPr>
+        <w:t>PSD</w:t>
+      </w:r>
+      <w:r>
+        <w:rPr>
+          <w:rFonts w:ascii="Calibri" w:hAnsi="Calibri" w:cs="Calibri"/>
+          <w:lang w:val="en-US"/>
+        </w:rPr>
+        <w:t xml:space="preserve"> output.</w:t>
+      </w:r>
+      <w:r>
+        <w:rPr>
+          <w:rFonts w:ascii="Calibri" w:hAnsi="Calibri" w:cs="Calibri"/>
+          <w:lang w:val="en-US"/>
+        </w:rPr>
+        <w:t xml:space="preserve"> The files </w:t>
       </w:r>
       <w:proofErr w:type="gramStart"/>
       <w:r>
@@ -1348,7 +1406,7 @@
           <w:rFonts w:ascii="Calibri" w:hAnsi="Calibri" w:cs="Calibri"/>
           <w:lang w:val="en-US"/>
         </w:rPr>
-        <w:t xml:space="preserve"> (use </w:t>
+        <w:t xml:space="preserve"> can be open in </w:t>
       </w:r>
       <w:proofErr w:type="spellStart"/>
       <w:r>
@@ -1356,7 +1414,7 @@
           <w:rFonts w:ascii="Calibri" w:hAnsi="Calibri" w:cs="Calibri"/>
           <w:lang w:val="en-US"/>
         </w:rPr>
-        <w:t>Catrool</w:t>
+        <w:t>Cartool</w:t>
       </w:r>
       <w:proofErr w:type="spellEnd"/>
       <w:r>
@@ -1364,7 +1422,23 @@
           <w:rFonts w:ascii="Calibri" w:hAnsi="Calibri" w:cs="Calibri"/>
           <w:lang w:val="en-US"/>
         </w:rPr>
-        <w:t xml:space="preserve"> to open this file format)</w:t>
+        <w:t xml:space="preserve">. Otherwise, you can record as a </w:t>
+      </w:r>
+      <w:proofErr w:type="spellStart"/>
+      <w:r>
+        <w:rPr>
+          <w:rFonts w:ascii="Calibri" w:hAnsi="Calibri" w:cs="Calibri"/>
+          <w:lang w:val="en-US"/>
+        </w:rPr>
+        <w:t>Matlab</w:t>
+      </w:r>
+      <w:proofErr w:type="spellEnd"/>
+      <w:r>
+        <w:rPr>
+          <w:rFonts w:ascii="Calibri" w:hAnsi="Calibri" w:cs="Calibri"/>
+          <w:lang w:val="en-US"/>
+        </w:rPr>
+        <w:t xml:space="preserve"> variable (.mat).</w:t>
       </w:r>
     </w:p>
     <w:p>
@@ -1384,32 +1458,42 @@
           <w:rFonts w:ascii="Calibri" w:hAnsi="Calibri" w:cs="Calibri"/>
           <w:lang w:val="en-US"/>
         </w:rPr>
-        <w:t>Select the destination folder where the results files will be saved (note</w:t>
-      </w:r>
-      <w:r>
-        <w:rPr>
-          <w:rFonts w:ascii="Calibri" w:hAnsi="Calibri" w:cs="Calibri"/>
-          <w:lang w:val="en-US"/>
-        </w:rPr>
-        <w:t xml:space="preserve">: it will automatically create a sub-folder call </w:t>
-      </w:r>
-      <w:proofErr w:type="spellStart"/>
-      <w:r>
-        <w:rPr>
-          <w:rFonts w:ascii="Calibri" w:hAnsi="Calibri" w:cs="Calibri"/>
-          <w:i/>
-          <w:iCs/>
-          <w:lang w:val="en-US"/>
-        </w:rPr>
-        <w:t>Frequencying</w:t>
-      </w:r>
-      <w:proofErr w:type="spellEnd"/>
-      <w:r>
-        <w:rPr>
-          <w:rFonts w:ascii="Calibri" w:hAnsi="Calibri" w:cs="Calibri"/>
-          <w:lang w:val="en-US"/>
-        </w:rPr>
-        <w:t xml:space="preserve">). </w:t>
+        <w:t>Select the format for the output files</w:t>
+      </w:r>
+      <w:r>
+        <w:rPr>
+          <w:rFonts w:ascii="Calibri" w:hAnsi="Calibri" w:cs="Calibri"/>
+          <w:lang w:val="en-US"/>
+        </w:rPr>
+        <w:t xml:space="preserve"> for the GPS output (Excel of </w:t>
+      </w:r>
+      <w:r>
+        <w:rPr>
+          <w:rFonts w:ascii="Calibri" w:hAnsi="Calibri" w:cs="Calibri"/>
+          <w:lang w:val="en-US"/>
+        </w:rPr>
+        <w:t>csv</w:t>
+      </w:r>
+      <w:r>
+        <w:rPr>
+          <w:rFonts w:ascii="Calibri" w:hAnsi="Calibri" w:cs="Calibri"/>
+          <w:lang w:val="en-US"/>
+        </w:rPr>
+        <w:t xml:space="preserve"> file)</w:t>
+      </w:r>
+      <w:r>
+        <w:rPr>
+          <w:rFonts w:ascii="Calibri" w:hAnsi="Calibri" w:cs="Calibri"/>
+          <w:lang w:val="en-US"/>
+        </w:rPr>
+        <w:t>.</w:t>
+      </w:r>
+      <w:r>
+        <w:rPr>
+          <w:rFonts w:ascii="Calibri" w:hAnsi="Calibri" w:cs="Calibri"/>
+          <w:lang w:val="en-US"/>
+        </w:rPr>
+        <w:t xml:space="preserve"> </w:t>
       </w:r>
     </w:p>
     <w:p>
@@ -1429,7 +1513,32 @@
           <w:rFonts w:ascii="Calibri" w:hAnsi="Calibri" w:cs="Calibri"/>
           <w:lang w:val="en-US"/>
         </w:rPr>
-        <w:t>The suffix added to the input filename to obtain the output filename</w:t>
+        <w:t>Select the destination folder where the results files will be saved (note</w:t>
+      </w:r>
+      <w:r>
+        <w:rPr>
+          <w:rFonts w:ascii="Calibri" w:hAnsi="Calibri" w:cs="Calibri"/>
+          <w:lang w:val="en-US"/>
+        </w:rPr>
+        <w:t xml:space="preserve">: it will automatically create a sub-folder call </w:t>
+      </w:r>
+      <w:proofErr w:type="spellStart"/>
+      <w:r>
+        <w:rPr>
+          <w:rFonts w:ascii="Calibri" w:hAnsi="Calibri" w:cs="Calibri"/>
+          <w:i/>
+          <w:iCs/>
+          <w:lang w:val="en-US"/>
+        </w:rPr>
+        <w:t>Frequencying</w:t>
+      </w:r>
+      <w:proofErr w:type="spellEnd"/>
+      <w:r>
+        <w:rPr>
+          <w:rFonts w:ascii="Calibri" w:hAnsi="Calibri" w:cs="Calibri"/>
+          <w:lang w:val="en-US"/>
+        </w:rPr>
+        <w:t xml:space="preserve">). </w:t>
       </w:r>
     </w:p>
     <w:p>
@@ -1449,55 +1558,7 @@
           <w:rFonts w:ascii="Calibri" w:hAnsi="Calibri" w:cs="Calibri"/>
           <w:lang w:val="en-US"/>
         </w:rPr>
-        <w:t>You can save a parameters file which will recode all the chosen options for a later processing (</w:t>
-      </w:r>
-      <w:r>
-        <w:rPr>
-          <w:rFonts w:ascii="Calibri" w:hAnsi="Calibri" w:cs="Calibri"/>
-          <w:b/>
-          <w:bCs/>
-          <w:lang w:val="en-US"/>
-        </w:rPr>
-        <w:t>save</w:t>
-      </w:r>
-      <w:r>
-        <w:rPr>
-          <w:rFonts w:ascii="Calibri" w:hAnsi="Calibri" w:cs="Calibri"/>
-          <w:lang w:val="en-US"/>
-        </w:rPr>
-        <w:t xml:space="preserve"> and </w:t>
-      </w:r>
-      <w:r>
-        <w:rPr>
-          <w:rFonts w:ascii="Calibri" w:hAnsi="Calibri" w:cs="Calibri"/>
-          <w:b/>
-          <w:bCs/>
-          <w:lang w:val="en-US"/>
-        </w:rPr>
-        <w:t>save as</w:t>
-      </w:r>
-      <w:r>
-        <w:rPr>
-          <w:rFonts w:ascii="Calibri" w:hAnsi="Calibri" w:cs="Calibri"/>
-          <w:lang w:val="en-US"/>
-        </w:rPr>
-        <w:t xml:space="preserve">). You can use the button </w:t>
-      </w:r>
-      <w:r>
-        <w:rPr>
-          <w:rFonts w:ascii="Calibri" w:hAnsi="Calibri" w:cs="Calibri"/>
-          <w:b/>
-          <w:bCs/>
-          <w:lang w:val="en-US"/>
-        </w:rPr>
-        <w:t>open</w:t>
-      </w:r>
-      <w:r>
-        <w:rPr>
-          <w:rFonts w:ascii="Calibri" w:hAnsi="Calibri" w:cs="Calibri"/>
-          <w:lang w:val="en-US"/>
-        </w:rPr>
-        <w:t xml:space="preserve"> to call a previous saved parameters file. </w:t>
+        <w:t>The suffix added to the input filename to obtain the output filename</w:t>
       </w:r>
     </w:p>
     <w:p>
@@ -1517,6 +1578,74 @@
           <w:rFonts w:ascii="Calibri" w:hAnsi="Calibri" w:cs="Calibri"/>
           <w:lang w:val="en-US"/>
         </w:rPr>
+        <w:t>You can save a parameters file which will recode all the chosen options for a later processing (</w:t>
+      </w:r>
+      <w:r>
+        <w:rPr>
+          <w:rFonts w:ascii="Calibri" w:hAnsi="Calibri" w:cs="Calibri"/>
+          <w:b/>
+          <w:bCs/>
+          <w:lang w:val="en-US"/>
+        </w:rPr>
+        <w:t>save</w:t>
+      </w:r>
+      <w:r>
+        <w:rPr>
+          <w:rFonts w:ascii="Calibri" w:hAnsi="Calibri" w:cs="Calibri"/>
+          <w:lang w:val="en-US"/>
+        </w:rPr>
+        <w:t xml:space="preserve"> and </w:t>
+      </w:r>
+      <w:r>
+        <w:rPr>
+          <w:rFonts w:ascii="Calibri" w:hAnsi="Calibri" w:cs="Calibri"/>
+          <w:b/>
+          <w:bCs/>
+          <w:lang w:val="en-US"/>
+        </w:rPr>
+        <w:t>save as</w:t>
+      </w:r>
+      <w:r>
+        <w:rPr>
+          <w:rFonts w:ascii="Calibri" w:hAnsi="Calibri" w:cs="Calibri"/>
+          <w:lang w:val="en-US"/>
+        </w:rPr>
+        <w:t xml:space="preserve">). You can use the button </w:t>
+      </w:r>
+      <w:r>
+        <w:rPr>
+          <w:rFonts w:ascii="Calibri" w:hAnsi="Calibri" w:cs="Calibri"/>
+          <w:b/>
+          <w:bCs/>
+          <w:lang w:val="en-US"/>
+        </w:rPr>
+        <w:t>open</w:t>
+      </w:r>
+      <w:r>
+        <w:rPr>
+          <w:rFonts w:ascii="Calibri" w:hAnsi="Calibri" w:cs="Calibri"/>
+          <w:lang w:val="en-US"/>
+        </w:rPr>
+        <w:t xml:space="preserve"> to call a previous saved parameters file. </w:t>
+      </w:r>
+    </w:p>
+    <w:p>
+      <w:pPr>
+        <w:pStyle w:val="ListParagraph"/>
+        <w:numPr>
+          <w:ilvl w:val="0"/>
+          <w:numId w:val="3"/>
+        </w:numPr>
+        <w:rPr>
+          <w:rFonts w:ascii="Calibri" w:hAnsi="Calibri" w:cs="Calibri"/>
+          <w:lang w:val="en-US"/>
+        </w:rPr>
+      </w:pPr>
+      <w:r>
+        <w:rPr>
+          <w:rFonts w:ascii="Calibri" w:hAnsi="Calibri" w:cs="Calibri"/>
+          <w:lang w:val="en-US"/>
+        </w:rPr>
         <w:t xml:space="preserve">Click on </w:t>
       </w:r>
       <w:r>
@@ -1752,7 +1881,17 @@
           <w:iCs/>
           <w:lang w:val="en-US"/>
         </w:rPr>
-        <w:t>complex coefficient</w:t>
+        <w:t xml:space="preserve">complex </w:t>
+      </w:r>
+      <w:r>
+        <w:rPr>
+          <w:rFonts w:ascii="Calibri" w:hAnsi="Calibri" w:cs="Calibri"/>
+          <w:i/>
+          <w:iCs/>
+          <w:lang w:val="en-US"/>
+        </w:rPr>
+        <w:lastRenderedPageBreak/>
+        <w:t>coefficient</w:t>
       </w:r>
       <w:r>
         <w:rPr>
@@ -1798,15 +1937,7 @@
           <w:rFonts w:ascii="Calibri" w:hAnsi="Calibri" w:cs="Calibri"/>
           <w:lang w:val="en-US"/>
         </w:rPr>
-        <w:t xml:space="preserve"> where a in the real component [Re(X(k))] and b is the imaginary </w:t>
-      </w:r>
-      <w:r>
-        <w:rPr>
-          <w:rFonts w:ascii="Calibri" w:hAnsi="Calibri" w:cs="Calibri"/>
-          <w:lang w:val="en-US"/>
-        </w:rPr>
-        <w:lastRenderedPageBreak/>
-        <w:t>component [</w:t>
+        <w:t xml:space="preserve"> where a in the real component [Re(X(k))] and b is the imaginary component [</w:t>
       </w:r>
       <w:proofErr w:type="spellStart"/>
       <w:r>
@@ -2618,7 +2749,7 @@
           <w:rFonts w:ascii="Calibri" w:hAnsi="Calibri" w:cs="Calibri"/>
           <w:lang w:val="en-US"/>
         </w:rPr>
-        <w:t xml:space="preserve"> function may be necessary to reduce the undesirable effects associated with discontinuities at the edges of the signal when calculating the Fourier transform. These discontinuities manifest themselves as ‘edge artefacts’ that create undesirable effects in the </w:t>
+        <w:t xml:space="preserve"> function may be necessary to reduce the undesirable effects associated with discontinuities at the edges of the signal when calculating the Fourier transform. </w:t>
       </w:r>
       <w:r>
         <w:rPr>
@@ -2626,7 +2757,7 @@
           <w:lang w:val="en-US"/>
         </w:rPr>
         <w:lastRenderedPageBreak/>
-        <w:t>power spectrum, in particular the phenomenon of ‘</w:t>
+        <w:t>These discontinuities manifest themselves as ‘edge artefacts’ that create undesirable effects in the power spectrum, in particular the phenomenon of ‘</w:t>
       </w:r>
       <w:r>
         <w:rPr>
@@ -3914,21 +4045,7 @@
           <w:rFonts w:ascii="Calibri" w:hAnsi="Calibri" w:cs="Calibri"/>
           <w:lang w:val="en-US"/>
         </w:rPr>
-        <w:t>In the case of ‘</w:t>
-      </w:r>
-      <w:r>
-        <w:rPr>
-          <w:rFonts w:ascii="Calibri" w:hAnsi="Calibri" w:cs="Calibri"/>
-          <w:lang w:val="en-US"/>
-        </w:rPr>
-        <w:t>Per file (separate time windows)</w:t>
-      </w:r>
-      <w:r>
-        <w:rPr>
-          <w:rFonts w:ascii="Calibri" w:hAnsi="Calibri" w:cs="Calibri"/>
-          <w:lang w:val="en-US"/>
-        </w:rPr>
-        <w:t xml:space="preserve">’ option from point 11 </w:t>
+        <w:t xml:space="preserve">In the case of ‘Per file (separate time windows)’ option from point 11 </w:t>
       </w:r>
     </w:p>
     <w:p>
@@ -4109,21 +4226,7 @@
           <w:rFonts w:ascii="Calibri" w:hAnsi="Calibri" w:cs="Calibri"/>
           <w:lang w:val="en-US"/>
         </w:rPr>
-        <w:t>In case of ‘</w:t>
-      </w:r>
-      <w:r>
-        <w:rPr>
-          <w:rFonts w:ascii="Calibri" w:hAnsi="Calibri" w:cs="Calibri"/>
-          <w:lang w:val="en-US"/>
-        </w:rPr>
-        <w:t>Per file (averaged time windows)</w:t>
-      </w:r>
-      <w:r>
-        <w:rPr>
-          <w:rFonts w:ascii="Calibri" w:hAnsi="Calibri" w:cs="Calibri"/>
-          <w:lang w:val="en-US"/>
-        </w:rPr>
-        <w:t xml:space="preserve">’ </w:t>
+        <w:t xml:space="preserve">In case of ‘Per file (averaged time windows)’ </w:t>
       </w:r>
       <w:proofErr w:type="gramStart"/>
       <w:r>
@@ -4265,12 +4368,1785 @@
       <w:pPr>
         <w:rPr>
           <w:rFonts w:ascii="Calibri" w:hAnsi="Calibri" w:cs="Calibri"/>
+          <w:b/>
+          <w:bCs/>
+          <w:lang w:val="en-US"/>
+        </w:rPr>
+      </w:pPr>
+      <w:r>
+        <w:rPr>
+          <w:rFonts w:ascii="Calibri" w:hAnsi="Calibri" w:cs="Calibri"/>
+          <w:b/>
+          <w:bCs/>
+          <w:lang w:val="en-US"/>
+        </w:rPr>
+        <w:t xml:space="preserve">Can I study some specific electrodes instead of all? </w:t>
+      </w:r>
+    </w:p>
+    <w:p>
+      <w:pPr>
+        <w:rPr>
+          <w:rFonts w:ascii="Calibri" w:hAnsi="Calibri" w:cs="Calibri"/>
+          <w:lang w:val="en-US"/>
+        </w:rPr>
+      </w:pPr>
+      <w:r>
+        <w:rPr>
+          <w:rFonts w:ascii="Calibri" w:hAnsi="Calibri" w:cs="Calibri"/>
+          <w:lang w:val="en-US"/>
+        </w:rPr>
+        <w:t xml:space="preserve">Yes, you can specify with which electrodes you want to work. You </w:t>
+      </w:r>
+      <w:proofErr w:type="gramStart"/>
+      <w:r>
+        <w:rPr>
+          <w:rFonts w:ascii="Calibri" w:hAnsi="Calibri" w:cs="Calibri"/>
+          <w:lang w:val="en-US"/>
+        </w:rPr>
+        <w:t>have to</w:t>
+      </w:r>
+      <w:proofErr w:type="gramEnd"/>
+      <w:r>
+        <w:rPr>
+          <w:rFonts w:ascii="Calibri" w:hAnsi="Calibri" w:cs="Calibri"/>
+          <w:lang w:val="en-US"/>
+        </w:rPr>
+        <w:t xml:space="preserve"> specify them before to open the </w:t>
+      </w:r>
+      <w:proofErr w:type="spellStart"/>
+      <w:r>
+        <w:rPr>
+          <w:rFonts w:ascii="Calibri" w:hAnsi="Calibri" w:cs="Calibri"/>
+          <w:i/>
+          <w:iCs/>
+          <w:lang w:val="en-US"/>
+        </w:rPr>
+        <w:t>Frequencying</w:t>
+      </w:r>
+      <w:proofErr w:type="spellEnd"/>
+      <w:r>
+        <w:rPr>
+          <w:rFonts w:ascii="Calibri" w:hAnsi="Calibri" w:cs="Calibri"/>
+          <w:i/>
+          <w:iCs/>
+          <w:lang w:val="en-US"/>
+        </w:rPr>
+        <w:t xml:space="preserve"> module</w:t>
+      </w:r>
+      <w:r>
+        <w:rPr>
+          <w:rFonts w:ascii="Calibri" w:hAnsi="Calibri" w:cs="Calibri"/>
+          <w:lang w:val="en-US"/>
+        </w:rPr>
+        <w:t xml:space="preserve">. In the main </w:t>
+      </w:r>
+      <w:proofErr w:type="spellStart"/>
+      <w:r>
+        <w:rPr>
+          <w:rFonts w:ascii="Calibri" w:hAnsi="Calibri" w:cs="Calibri"/>
+          <w:lang w:val="en-US"/>
+        </w:rPr>
+        <w:t>EEGpal</w:t>
+      </w:r>
+      <w:proofErr w:type="spellEnd"/>
+      <w:r>
+        <w:rPr>
+          <w:rFonts w:ascii="Calibri" w:hAnsi="Calibri" w:cs="Calibri"/>
+          <w:lang w:val="en-US"/>
+        </w:rPr>
+        <w:t xml:space="preserve"> windows, press on the button </w:t>
+      </w:r>
+      <w:r>
+        <w:rPr>
+          <w:rFonts w:ascii="Calibri" w:hAnsi="Calibri" w:cs="Calibri"/>
+          <w:i/>
+          <w:iCs/>
+          <w:lang w:val="en-US"/>
+        </w:rPr>
+        <w:t>Electrode Setting</w:t>
+      </w:r>
+      <w:r>
+        <w:rPr>
+          <w:rFonts w:ascii="Calibri" w:hAnsi="Calibri" w:cs="Calibri"/>
+          <w:lang w:val="en-US"/>
+        </w:rPr>
+        <w:t xml:space="preserve">. After selecting of the appropriate ‘Electrode Setting file’, select the electrodes that you want to include in the analysis (column </w:t>
+      </w:r>
+      <w:r>
+        <w:rPr>
+          <w:rFonts w:ascii="Calibri" w:hAnsi="Calibri" w:cs="Calibri"/>
+          <w:i/>
+          <w:iCs/>
+          <w:lang w:val="en-US"/>
+        </w:rPr>
+        <w:t>include</w:t>
+      </w:r>
+      <w:r>
+        <w:rPr>
+          <w:rFonts w:ascii="Calibri" w:hAnsi="Calibri" w:cs="Calibri"/>
+          <w:lang w:val="en-US"/>
+        </w:rPr>
+        <w:t xml:space="preserve">) and press on Done button. Then when you will open the </w:t>
+      </w:r>
+      <w:proofErr w:type="spellStart"/>
+      <w:r>
+        <w:rPr>
+          <w:rFonts w:ascii="Calibri" w:hAnsi="Calibri" w:cs="Calibri"/>
+          <w:i/>
+          <w:iCs/>
+          <w:lang w:val="en-US"/>
+        </w:rPr>
+        <w:t>Frequencying</w:t>
+      </w:r>
+      <w:proofErr w:type="spellEnd"/>
+      <w:r>
+        <w:rPr>
+          <w:rFonts w:ascii="Calibri" w:hAnsi="Calibri" w:cs="Calibri"/>
+          <w:i/>
+          <w:iCs/>
+          <w:lang w:val="en-US"/>
+        </w:rPr>
+        <w:t xml:space="preserve"> module</w:t>
+      </w:r>
+      <w:r>
+        <w:rPr>
+          <w:rFonts w:ascii="Calibri" w:hAnsi="Calibri" w:cs="Calibri"/>
+          <w:i/>
+          <w:iCs/>
+          <w:lang w:val="en-US"/>
+        </w:rPr>
+        <w:t xml:space="preserve"> </w:t>
+      </w:r>
+      <w:r>
+        <w:rPr>
+          <w:rFonts w:ascii="Calibri" w:hAnsi="Calibri" w:cs="Calibri"/>
+          <w:lang w:val="en-US"/>
+        </w:rPr>
+        <w:t>only the electrodes that you have selected will be studied.</w:t>
+      </w:r>
+    </w:p>
+    <w:p>
+      <w:pPr>
+        <w:rPr>
+          <w:rFonts w:ascii="Calibri" w:hAnsi="Calibri" w:cs="Calibri"/>
+          <w:lang w:val="en-US"/>
+        </w:rPr>
+      </w:pPr>
+    </w:p>
+    <w:p>
+      <w:pPr>
+        <w:rPr>
+          <w:rFonts w:ascii="Calibri" w:hAnsi="Calibri" w:cs="Calibri"/>
+          <w:b/>
+          <w:bCs/>
+          <w:lang w:val="en-US"/>
+        </w:rPr>
+      </w:pPr>
+      <w:r>
+        <w:rPr>
+          <w:rFonts w:ascii="Calibri" w:hAnsi="Calibri" w:cs="Calibri"/>
+          <w:b/>
+          <w:bCs/>
+          <w:lang w:val="en-US"/>
+        </w:rPr>
+        <w:t xml:space="preserve">Is there a difference of results between ‘Fast Fourier </w:t>
+      </w:r>
+      <w:proofErr w:type="spellStart"/>
+      <w:r>
+        <w:rPr>
+          <w:rFonts w:ascii="Calibri" w:hAnsi="Calibri" w:cs="Calibri"/>
+          <w:b/>
+          <w:bCs/>
+          <w:lang w:val="en-US"/>
+        </w:rPr>
+        <w:t>Tansform</w:t>
+      </w:r>
+      <w:proofErr w:type="spellEnd"/>
+      <w:r>
+        <w:rPr>
+          <w:rFonts w:ascii="Calibri" w:hAnsi="Calibri" w:cs="Calibri"/>
+          <w:b/>
+          <w:bCs/>
+          <w:lang w:val="en-US"/>
+        </w:rPr>
+        <w:t xml:space="preserve"> (FFT)</w:t>
+      </w:r>
+      <w:r>
+        <w:rPr>
+          <w:rFonts w:ascii="Calibri" w:hAnsi="Calibri" w:cs="Calibri"/>
+          <w:b/>
+          <w:bCs/>
+          <w:lang w:val="en-US"/>
+        </w:rPr>
+        <w:t>’</w:t>
+      </w:r>
+      <w:r>
+        <w:rPr>
+          <w:rFonts w:ascii="Calibri" w:hAnsi="Calibri" w:cs="Calibri"/>
+          <w:b/>
+          <w:bCs/>
+          <w:lang w:val="en-US"/>
+        </w:rPr>
+        <w:t xml:space="preserve"> and ‘</w:t>
+      </w:r>
+      <w:proofErr w:type="spellStart"/>
+      <w:r>
+        <w:rPr>
+          <w:rFonts w:ascii="Calibri" w:hAnsi="Calibri" w:cs="Calibri"/>
+          <w:b/>
+          <w:bCs/>
+          <w:lang w:val="en-US"/>
+        </w:rPr>
+        <w:t>eeglab</w:t>
+      </w:r>
+      <w:proofErr w:type="spellEnd"/>
+      <w:r>
+        <w:rPr>
+          <w:rFonts w:ascii="Calibri" w:hAnsi="Calibri" w:cs="Calibri"/>
+          <w:b/>
+          <w:bCs/>
+          <w:lang w:val="en-US"/>
+        </w:rPr>
+        <w:t xml:space="preserve"> (FFT)’? </w:t>
+      </w:r>
+    </w:p>
+    <w:p>
+      <w:pPr>
+        <w:rPr>
+          <w:rFonts w:ascii="Calibri" w:hAnsi="Calibri" w:cs="Calibri"/>
+          <w:lang w:val="en-US"/>
+        </w:rPr>
+      </w:pPr>
+      <w:r>
+        <w:rPr>
+          <w:rFonts w:ascii="Calibri" w:hAnsi="Calibri" w:cs="Calibri"/>
+          <w:lang w:val="en-US"/>
+        </w:rPr>
+        <w:t xml:space="preserve">The two options are similar </w:t>
+      </w:r>
+      <w:r>
+        <w:rPr>
+          <w:rFonts w:ascii="Calibri" w:hAnsi="Calibri" w:cs="Calibri"/>
+          <w:lang w:val="en-US"/>
+        </w:rPr>
+        <w:t>according to the change of power between the frequencies (see plot below). However, there is a difference of scaling in the power value even if both results have the same unit (</w:t>
+      </w:r>
+      <w:r>
+        <w:rPr>
+          <w:rFonts w:ascii="Calibri" w:hAnsi="Calibri" w:cs="Calibri"/>
+          <w:lang w:val="en-US"/>
+        </w:rPr>
+        <w:t>µV</w:t>
+      </w:r>
+      <w:r>
+        <w:rPr>
+          <w:rFonts w:ascii="Calibri" w:hAnsi="Calibri" w:cs="Calibri"/>
+          <w:vertAlign w:val="superscript"/>
+          <w:lang w:val="en-US"/>
+        </w:rPr>
+        <w:t>2</w:t>
+      </w:r>
+      <w:r>
+        <w:rPr>
+          <w:rFonts w:ascii="Calibri" w:hAnsi="Calibri" w:cs="Calibri"/>
+          <w:lang w:val="en-US"/>
+        </w:rPr>
+        <w:t>/Hz</w:t>
+      </w:r>
+      <w:r>
+        <w:rPr>
+          <w:rFonts w:ascii="Calibri" w:hAnsi="Calibri" w:cs="Calibri"/>
+          <w:lang w:val="en-US"/>
+        </w:rPr>
+        <w:t xml:space="preserve">). </w:t>
+      </w:r>
+    </w:p>
+    <w:p>
+      <w:pPr>
+        <w:rPr>
+          <w:rFonts w:ascii="Calibri" w:hAnsi="Calibri" w:cs="Calibri"/>
+          <w:b/>
+          <w:bCs/>
+          <w:lang w:val="en-US"/>
+        </w:rPr>
+      </w:pPr>
+      <w:r>
+        <w:rPr>
+          <w:rFonts w:ascii="Calibri" w:hAnsi="Calibri" w:cs="Calibri"/>
+          <w:b/>
+          <w:bCs/>
+        </w:rPr>
+        <w:lastRenderedPageBreak/>
+        <w:drawing>
+          <wp:inline distT="0" distB="0" distL="0" distR="0" wp14:anchorId="335BA235" wp14:editId="23FE609F">
+            <wp:extent cx="2756535" cy="2320120"/>
+            <wp:effectExtent l="0" t="0" r="5715" b="4445"/>
+            <wp:docPr id="367615155" name="Chart 1">
+              <a:extLst xmlns:a="http://schemas.openxmlformats.org/drawingml/2006/main">
+                <a:ext uri="{FF2B5EF4-FFF2-40B4-BE49-F238E27FC236}">
+                  <a16:creationId xmlns:a16="http://schemas.microsoft.com/office/drawing/2014/main" id="{9632C482-0EA4-710C-64D8-BE99EFCA5191}"/>
+                </a:ext>
+              </a:extLst>
+            </wp:docPr>
+            <wp:cNvGraphicFramePr/>
+            <a:graphic xmlns:a="http://schemas.openxmlformats.org/drawingml/2006/main">
+              <a:graphicData uri="http://schemas.openxmlformats.org/drawingml/2006/chart">
+                <c:chart xmlns:c="http://schemas.openxmlformats.org/drawingml/2006/chart" xmlns:r="http://schemas.openxmlformats.org/officeDocument/2006/relationships" r:id="rId15"/>
+              </a:graphicData>
+            </a:graphic>
+          </wp:inline>
+        </w:drawing>
+      </w:r>
+      <w:r>
+        <w:rPr>
+          <w:noProof/>
+        </w:rPr>
+        <w:t xml:space="preserve"> </w:t>
+      </w:r>
+      <w:r>
+        <w:rPr>
+          <w:rFonts w:ascii="Calibri" w:hAnsi="Calibri" w:cs="Calibri"/>
+          <w:b/>
+          <w:bCs/>
+        </w:rPr>
+        <w:drawing>
+          <wp:inline distT="0" distB="0" distL="0" distR="0" wp14:anchorId="7E2E93C5" wp14:editId="7DA5FA20">
+            <wp:extent cx="2757600" cy="2318400"/>
+            <wp:effectExtent l="0" t="0" r="5080" b="5715"/>
+            <wp:docPr id="1868063784" name="Chart 1">
+              <a:extLst xmlns:a="http://schemas.openxmlformats.org/drawingml/2006/main">
+                <a:ext uri="{FF2B5EF4-FFF2-40B4-BE49-F238E27FC236}">
+                  <a16:creationId xmlns:a16="http://schemas.microsoft.com/office/drawing/2014/main" id="{5C347F22-59B5-EA6E-3FEA-620CF78D464F}"/>
+                </a:ext>
+              </a:extLst>
+            </wp:docPr>
+            <wp:cNvGraphicFramePr/>
+            <a:graphic xmlns:a="http://schemas.openxmlformats.org/drawingml/2006/main">
+              <a:graphicData uri="http://schemas.openxmlformats.org/drawingml/2006/chart">
+                <c:chart xmlns:c="http://schemas.openxmlformats.org/drawingml/2006/chart" xmlns:r="http://schemas.openxmlformats.org/officeDocument/2006/relationships" r:id="rId16"/>
+              </a:graphicData>
+            </a:graphic>
+          </wp:inline>
+        </w:drawing>
+      </w:r>
+    </w:p>
+    <w:p>
+      <w:pPr>
+        <w:rPr>
+          <w:rFonts w:ascii="Calibri" w:hAnsi="Calibri" w:cs="Calibri"/>
+          <w:b/>
+          <w:bCs/>
+          <w:lang w:val="en-US"/>
+        </w:rPr>
+      </w:pPr>
+    </w:p>
+    <w:p>
+      <w:pPr>
+        <w:rPr>
+          <w:rFonts w:ascii="Calibri" w:hAnsi="Calibri" w:cs="Calibri"/>
+          <w:b/>
+          <w:bCs/>
+          <w:lang w:val="en-US"/>
+        </w:rPr>
+      </w:pPr>
+      <w:r>
+        <w:rPr>
+          <w:rFonts w:ascii="Calibri" w:hAnsi="Calibri" w:cs="Calibri"/>
+          <w:b/>
+          <w:bCs/>
+          <w:lang w:val="en-US"/>
+        </w:rPr>
+        <w:t>Should I use the option</w:t>
+      </w:r>
+      <w:r>
+        <w:rPr>
+          <w:rFonts w:ascii="Calibri" w:hAnsi="Calibri" w:cs="Calibri"/>
+          <w:b/>
+          <w:bCs/>
+          <w:lang w:val="en-US"/>
+        </w:rPr>
+        <w:t xml:space="preserve"> ‘Fast Fourier </w:t>
+      </w:r>
+      <w:proofErr w:type="spellStart"/>
+      <w:r>
+        <w:rPr>
+          <w:rFonts w:ascii="Calibri" w:hAnsi="Calibri" w:cs="Calibri"/>
+          <w:b/>
+          <w:bCs/>
+          <w:lang w:val="en-US"/>
+        </w:rPr>
+        <w:t>Tansform</w:t>
+      </w:r>
+      <w:proofErr w:type="spellEnd"/>
+      <w:r>
+        <w:rPr>
+          <w:rFonts w:ascii="Calibri" w:hAnsi="Calibri" w:cs="Calibri"/>
+          <w:b/>
+          <w:bCs/>
+          <w:lang w:val="en-US"/>
+        </w:rPr>
+        <w:t xml:space="preserve"> (FFT)</w:t>
+      </w:r>
+      <w:r>
+        <w:rPr>
+          <w:rFonts w:ascii="Calibri" w:hAnsi="Calibri" w:cs="Calibri"/>
+          <w:b/>
+          <w:bCs/>
+          <w:lang w:val="en-US"/>
+        </w:rPr>
+        <w:t>’</w:t>
+      </w:r>
+      <w:r>
+        <w:rPr>
+          <w:rFonts w:ascii="Calibri" w:hAnsi="Calibri" w:cs="Calibri"/>
+          <w:b/>
+          <w:bCs/>
+          <w:lang w:val="en-US"/>
+        </w:rPr>
+        <w:t xml:space="preserve"> and ‘</w:t>
+      </w:r>
+      <w:proofErr w:type="spellStart"/>
+      <w:r>
+        <w:rPr>
+          <w:rFonts w:ascii="Calibri" w:hAnsi="Calibri" w:cs="Calibri"/>
+          <w:b/>
+          <w:bCs/>
+          <w:lang w:val="en-US"/>
+        </w:rPr>
+        <w:t>eeglab</w:t>
+      </w:r>
+      <w:proofErr w:type="spellEnd"/>
+      <w:r>
+        <w:rPr>
+          <w:rFonts w:ascii="Calibri" w:hAnsi="Calibri" w:cs="Calibri"/>
+          <w:b/>
+          <w:bCs/>
+          <w:lang w:val="en-US"/>
+        </w:rPr>
+        <w:t xml:space="preserve"> (FFT)’ </w:t>
+      </w:r>
+      <w:r>
+        <w:rPr>
+          <w:rFonts w:ascii="Calibri" w:hAnsi="Calibri" w:cs="Calibri"/>
+          <w:b/>
+          <w:bCs/>
+          <w:lang w:val="en-US"/>
+        </w:rPr>
+        <w:t>in point 1</w:t>
+      </w:r>
+      <w:r>
+        <w:rPr>
+          <w:rFonts w:ascii="Calibri" w:hAnsi="Calibri" w:cs="Calibri"/>
+          <w:b/>
+          <w:bCs/>
+          <w:lang w:val="en-US"/>
+        </w:rPr>
+        <w:t xml:space="preserve">? </w:t>
+      </w:r>
+    </w:p>
+    <w:p>
+      <w:pPr>
+        <w:rPr>
+          <w:rFonts w:ascii="Calibri" w:hAnsi="Calibri" w:cs="Calibri"/>
+          <w:lang w:val="en-US"/>
+        </w:rPr>
+      </w:pPr>
+      <w:r>
+        <w:rPr>
+          <w:rFonts w:ascii="Calibri" w:hAnsi="Calibri" w:cs="Calibri"/>
+          <w:lang w:val="en-US"/>
+        </w:rPr>
+        <w:t xml:space="preserve">Difficult questions. The option </w:t>
+      </w:r>
+      <w:r>
+        <w:rPr>
+          <w:rFonts w:ascii="Calibri" w:hAnsi="Calibri" w:cs="Calibri"/>
+          <w:i/>
+          <w:iCs/>
+          <w:lang w:val="en-US"/>
+        </w:rPr>
+        <w:t xml:space="preserve">Fast Fourier </w:t>
+      </w:r>
+      <w:proofErr w:type="spellStart"/>
+      <w:r>
+        <w:rPr>
+          <w:rFonts w:ascii="Calibri" w:hAnsi="Calibri" w:cs="Calibri"/>
+          <w:i/>
+          <w:iCs/>
+          <w:lang w:val="en-US"/>
+        </w:rPr>
+        <w:t>Tansform</w:t>
+      </w:r>
+      <w:proofErr w:type="spellEnd"/>
+      <w:r>
+        <w:rPr>
+          <w:rFonts w:ascii="Calibri" w:hAnsi="Calibri" w:cs="Calibri"/>
+          <w:i/>
+          <w:iCs/>
+          <w:lang w:val="en-US"/>
+        </w:rPr>
+        <w:t xml:space="preserve"> (FFT)</w:t>
+      </w:r>
+      <w:r>
+        <w:rPr>
+          <w:rFonts w:ascii="Calibri" w:hAnsi="Calibri" w:cs="Calibri"/>
+          <w:lang w:val="en-US"/>
+        </w:rPr>
+        <w:t xml:space="preserve"> use the </w:t>
+      </w:r>
+      <w:r>
+        <w:rPr>
+          <w:rFonts w:ascii="Calibri" w:hAnsi="Calibri" w:cs="Calibri"/>
+          <w:lang w:val="en-US"/>
+        </w:rPr>
+        <w:t xml:space="preserve">standard FFT function of </w:t>
+      </w:r>
+      <w:proofErr w:type="spellStart"/>
+      <w:r>
+        <w:rPr>
+          <w:rFonts w:ascii="Calibri" w:hAnsi="Calibri" w:cs="Calibri"/>
+          <w:lang w:val="en-US"/>
+        </w:rPr>
+        <w:t>Maltab</w:t>
+      </w:r>
+      <w:proofErr w:type="spellEnd"/>
+      <w:r>
+        <w:rPr>
+          <w:rFonts w:ascii="Calibri" w:hAnsi="Calibri" w:cs="Calibri"/>
+          <w:lang w:val="en-US"/>
+        </w:rPr>
+        <w:t xml:space="preserve"> which is well established. It </w:t>
+      </w:r>
+      <w:proofErr w:type="gramStart"/>
+      <w:r>
+        <w:rPr>
+          <w:rFonts w:ascii="Calibri" w:hAnsi="Calibri" w:cs="Calibri"/>
+          <w:lang w:val="en-US"/>
+        </w:rPr>
+        <w:t>offer</w:t>
+      </w:r>
+      <w:proofErr w:type="gramEnd"/>
+      <w:r>
+        <w:rPr>
+          <w:rFonts w:ascii="Calibri" w:hAnsi="Calibri" w:cs="Calibri"/>
+          <w:lang w:val="en-US"/>
+        </w:rPr>
+        <w:t xml:space="preserve"> also more flexibility for the windowing options (point 7). </w:t>
+      </w:r>
+      <w:r>
+        <w:rPr>
+          <w:rFonts w:ascii="Calibri" w:hAnsi="Calibri" w:cs="Calibri"/>
+          <w:lang w:val="en-US"/>
+        </w:rPr>
+        <w:br/>
+        <w:t xml:space="preserve">The advantage of the </w:t>
+      </w:r>
+      <w:r>
+        <w:rPr>
+          <w:rFonts w:ascii="Calibri" w:hAnsi="Calibri" w:cs="Calibri"/>
+          <w:lang w:val="en-US"/>
+        </w:rPr>
+        <w:t xml:space="preserve">option </w:t>
+      </w:r>
+      <w:proofErr w:type="spellStart"/>
+      <w:r>
+        <w:rPr>
+          <w:rFonts w:ascii="Calibri" w:hAnsi="Calibri" w:cs="Calibri"/>
+          <w:i/>
+          <w:iCs/>
+          <w:lang w:val="en-US"/>
+        </w:rPr>
+        <w:t>eeglab</w:t>
+      </w:r>
+      <w:proofErr w:type="spellEnd"/>
+      <w:r>
+        <w:rPr>
+          <w:rFonts w:ascii="Calibri" w:hAnsi="Calibri" w:cs="Calibri"/>
+          <w:i/>
+          <w:iCs/>
+          <w:lang w:val="en-US"/>
+        </w:rPr>
+        <w:t xml:space="preserve"> (FFT)</w:t>
+      </w:r>
+      <w:r>
+        <w:rPr>
+          <w:rFonts w:ascii="Calibri" w:hAnsi="Calibri" w:cs="Calibri"/>
+          <w:lang w:val="en-US"/>
+        </w:rPr>
+        <w:t xml:space="preserve"> is </w:t>
+      </w:r>
+      <w:r>
+        <w:rPr>
+          <w:rFonts w:ascii="Calibri" w:hAnsi="Calibri" w:cs="Calibri"/>
+          <w:lang w:val="en-US"/>
+        </w:rPr>
+        <w:t xml:space="preserve">that the </w:t>
+      </w:r>
+      <w:r>
+        <w:rPr>
+          <w:rFonts w:ascii="Calibri" w:hAnsi="Calibri" w:cs="Calibri"/>
+          <w:lang w:val="en-US"/>
+        </w:rPr>
+        <w:t xml:space="preserve">function developed by </w:t>
+      </w:r>
+      <w:proofErr w:type="spellStart"/>
+      <w:r>
+        <w:rPr>
+          <w:rFonts w:ascii="Calibri" w:hAnsi="Calibri" w:cs="Calibri"/>
+          <w:lang w:val="en-US"/>
+        </w:rPr>
+        <w:t>Arneud</w:t>
+      </w:r>
+      <w:proofErr w:type="spellEnd"/>
+      <w:r>
+        <w:rPr>
+          <w:rFonts w:ascii="Calibri" w:hAnsi="Calibri" w:cs="Calibri"/>
+          <w:lang w:val="en-US"/>
+        </w:rPr>
+        <w:t xml:space="preserve"> Delorme is well establish in EEG community and used in many papers. </w:t>
+      </w:r>
+      <w:r>
+        <w:rPr>
+          <w:rFonts w:ascii="Calibri" w:hAnsi="Calibri" w:cs="Calibri"/>
+          <w:lang w:val="en-US"/>
+        </w:rPr>
+        <w:br/>
+        <w:t xml:space="preserve">At the end, the statistical results should not be too different. </w:t>
+      </w:r>
+    </w:p>
+    <w:p>
+      <w:pPr>
+        <w:rPr>
+          <w:rFonts w:ascii="Calibri" w:hAnsi="Calibri" w:cs="Calibri"/>
+          <w:b/>
+          <w:bCs/>
+          <w:lang w:val="en-US"/>
+        </w:rPr>
+      </w:pPr>
+    </w:p>
+    <w:p>
+      <w:pPr>
+        <w:rPr>
+          <w:rFonts w:ascii="Calibri" w:hAnsi="Calibri" w:cs="Calibri"/>
+          <w:b/>
+          <w:bCs/>
+          <w:lang w:val="en-US"/>
+        </w:rPr>
+      </w:pPr>
+    </w:p>
+    <w:p>
+      <w:pPr>
+        <w:rPr>
+          <w:rFonts w:ascii="Calibri" w:hAnsi="Calibri" w:cs="Calibri"/>
+          <w:b/>
+          <w:bCs/>
+          <w:lang w:val="en-US"/>
+        </w:rPr>
+      </w:pPr>
+      <w:r>
+        <w:rPr>
+          <w:rFonts w:ascii="Calibri" w:hAnsi="Calibri" w:cs="Calibri"/>
+          <w:b/>
+          <w:bCs/>
+          <w:lang w:val="en-US"/>
+        </w:rPr>
+        <w:t xml:space="preserve">How is the </w:t>
+      </w:r>
+      <w:proofErr w:type="spellStart"/>
+      <w:r>
+        <w:rPr>
+          <w:rFonts w:ascii="Calibri" w:hAnsi="Calibri" w:cs="Calibri"/>
+          <w:b/>
+          <w:bCs/>
+          <w:lang w:val="en-US"/>
+        </w:rPr>
+        <w:t>eeglab</w:t>
+      </w:r>
+      <w:proofErr w:type="spellEnd"/>
+      <w:r>
+        <w:rPr>
+          <w:rFonts w:ascii="Calibri" w:hAnsi="Calibri" w:cs="Calibri"/>
+          <w:b/>
+          <w:bCs/>
+          <w:lang w:val="en-US"/>
+        </w:rPr>
+        <w:t xml:space="preserve"> command </w:t>
+      </w:r>
+      <w:r>
+        <w:rPr>
+          <w:rFonts w:ascii="Calibri" w:hAnsi="Calibri" w:cs="Calibri"/>
+          <w:b/>
+          <w:bCs/>
+          <w:lang w:val="en-US"/>
+        </w:rPr>
+        <w:t>works?</w:t>
+      </w:r>
+    </w:p>
+    <w:p>
+      <w:pPr>
+        <w:rPr>
+          <w:rFonts w:ascii="Calibri" w:hAnsi="Calibri" w:cs="Calibri"/>
+          <w:lang w:val="en-US"/>
+        </w:rPr>
+      </w:pPr>
+      <w:r>
+        <w:rPr>
+          <w:rFonts w:ascii="Calibri" w:hAnsi="Calibri" w:cs="Calibri"/>
+          <w:lang w:val="en-US"/>
+        </w:rPr>
+        <w:t xml:space="preserve">The important command is </w:t>
+      </w:r>
+      <w:proofErr w:type="spellStart"/>
+      <w:r>
+        <w:rPr>
+          <w:rFonts w:ascii="Calibri" w:hAnsi="Calibri" w:cs="Calibri"/>
+          <w:i/>
+          <w:iCs/>
+          <w:lang w:val="en-US"/>
+        </w:rPr>
+        <w:t>newtimef</w:t>
+      </w:r>
+      <w:proofErr w:type="spellEnd"/>
+      <w:r>
+        <w:rPr>
+          <w:rFonts w:ascii="Calibri" w:hAnsi="Calibri" w:cs="Calibri"/>
+          <w:lang w:val="en-US"/>
+        </w:rPr>
+        <w:t xml:space="preserve"> (see its help for details). I will present here the arguments that I have decide to use in the interface of </w:t>
+      </w:r>
+      <w:proofErr w:type="spellStart"/>
+      <w:r>
+        <w:rPr>
+          <w:rFonts w:ascii="Calibri" w:hAnsi="Calibri" w:cs="Calibri"/>
+          <w:lang w:val="en-US"/>
+        </w:rPr>
+        <w:t>EEGpal</w:t>
+      </w:r>
+      <w:proofErr w:type="spellEnd"/>
+      <w:r>
+        <w:rPr>
+          <w:rFonts w:ascii="Calibri" w:hAnsi="Calibri" w:cs="Calibri"/>
+          <w:lang w:val="en-US"/>
+        </w:rPr>
+        <w:t xml:space="preserve">. Here is a practical example: </w:t>
+      </w:r>
+    </w:p>
+    <w:p>
+      <w:pPr>
+        <w:rPr>
+          <w:rFonts w:ascii="Courier New" w:hAnsi="Courier New" w:cs="Courier New"/>
+          <w:lang w:val="en-US"/>
+        </w:rPr>
+      </w:pPr>
+      <w:proofErr w:type="spellStart"/>
+      <w:r>
+        <w:rPr>
+          <w:rFonts w:ascii="Courier New" w:hAnsi="Courier New" w:cs="Courier New"/>
+          <w:lang w:val="en-US"/>
+        </w:rPr>
+        <w:t>ersp</w:t>
+      </w:r>
+      <w:proofErr w:type="spellEnd"/>
+      <w:proofErr w:type="gramStart"/>
+      <w:r>
+        <w:rPr>
+          <w:rFonts w:ascii="Courier New" w:hAnsi="Courier New" w:cs="Courier New"/>
+          <w:lang w:val="en-US"/>
+        </w:rPr>
+        <w:t>(:,:,</w:t>
+      </w:r>
+      <w:proofErr w:type="spellStart"/>
+      <w:proofErr w:type="gramEnd"/>
+      <w:r>
+        <w:rPr>
+          <w:rFonts w:ascii="Courier New" w:hAnsi="Courier New" w:cs="Courier New"/>
+          <w:lang w:val="en-US"/>
+        </w:rPr>
+        <w:t>i</w:t>
+      </w:r>
+      <w:proofErr w:type="spellEnd"/>
+      <w:r>
+        <w:rPr>
+          <w:rFonts w:ascii="Courier New" w:hAnsi="Courier New" w:cs="Courier New"/>
+          <w:lang w:val="en-US"/>
+        </w:rPr>
+        <w:t xml:space="preserve">) = </w:t>
+      </w:r>
+      <w:proofErr w:type="spellStart"/>
+      <w:r>
+        <w:rPr>
+          <w:rFonts w:ascii="Courier New" w:hAnsi="Courier New" w:cs="Courier New"/>
+          <w:lang w:val="en-US"/>
+        </w:rPr>
+        <w:t>pop_newtimef</w:t>
+      </w:r>
+      <w:proofErr w:type="spellEnd"/>
+      <w:r>
+        <w:rPr>
+          <w:rFonts w:ascii="Courier New" w:hAnsi="Courier New" w:cs="Courier New"/>
+          <w:lang w:val="en-US"/>
+        </w:rPr>
+        <w:t xml:space="preserve">( EEG, 1, </w:t>
+      </w:r>
+      <w:proofErr w:type="spellStart"/>
+      <w:r>
+        <w:rPr>
+          <w:rFonts w:ascii="Courier New" w:hAnsi="Courier New" w:cs="Courier New"/>
+          <w:lang w:val="en-US"/>
+        </w:rPr>
+        <w:t>i</w:t>
+      </w:r>
+      <w:proofErr w:type="spellEnd"/>
+      <w:r>
+        <w:rPr>
+          <w:rFonts w:ascii="Courier New" w:hAnsi="Courier New" w:cs="Courier New"/>
+          <w:lang w:val="en-US"/>
+        </w:rPr>
+        <w:t>, [0 350999], 0 , 'baseline',</w:t>
+      </w:r>
+      <w:proofErr w:type="spellStart"/>
+      <w:r>
+        <w:rPr>
+          <w:rFonts w:ascii="Courier New" w:hAnsi="Courier New" w:cs="Courier New"/>
+          <w:lang w:val="en-US"/>
+        </w:rPr>
+        <w:t>NaN</w:t>
+      </w:r>
+      <w:proofErr w:type="spellEnd"/>
+      <w:r>
+        <w:rPr>
+          <w:rFonts w:ascii="Courier New" w:hAnsi="Courier New" w:cs="Courier New"/>
+          <w:lang w:val="en-US"/>
+        </w:rPr>
+        <w:t>, '</w:t>
+      </w:r>
+      <w:proofErr w:type="spellStart"/>
+      <w:r>
+        <w:rPr>
+          <w:rFonts w:ascii="Courier New" w:hAnsi="Courier New" w:cs="Courier New"/>
+          <w:lang w:val="en-US"/>
+        </w:rPr>
+        <w:t>freqs</w:t>
+      </w:r>
+      <w:proofErr w:type="spellEnd"/>
+      <w:r>
+        <w:rPr>
+          <w:rFonts w:ascii="Courier New" w:hAnsi="Courier New" w:cs="Courier New"/>
+          <w:lang w:val="en-US"/>
+        </w:rPr>
+        <w:t>', [8:0.666:13], 'scale', 'abs', '</w:t>
+      </w:r>
+      <w:proofErr w:type="spellStart"/>
+      <w:r>
+        <w:rPr>
+          <w:rFonts w:ascii="Courier New" w:hAnsi="Courier New" w:cs="Courier New"/>
+          <w:lang w:val="en-US"/>
+        </w:rPr>
+        <w:t>ntimesout</w:t>
+      </w:r>
+      <w:proofErr w:type="spellEnd"/>
+      <w:r>
+        <w:rPr>
+          <w:rFonts w:ascii="Courier New" w:hAnsi="Courier New" w:cs="Courier New"/>
+          <w:lang w:val="en-US"/>
+        </w:rPr>
+        <w:t>', 234, '</w:t>
+      </w:r>
+      <w:proofErr w:type="spellStart"/>
+      <w:r>
+        <w:rPr>
+          <w:rFonts w:ascii="Courier New" w:hAnsi="Courier New" w:cs="Courier New"/>
+          <w:lang w:val="en-US"/>
+        </w:rPr>
+        <w:t>winsize</w:t>
+      </w:r>
+      <w:proofErr w:type="spellEnd"/>
+      <w:r>
+        <w:rPr>
+          <w:rFonts w:ascii="Courier New" w:hAnsi="Courier New" w:cs="Courier New"/>
+          <w:lang w:val="en-US"/>
+        </w:rPr>
+        <w:t>', 1536, '</w:t>
+      </w:r>
+      <w:proofErr w:type="spellStart"/>
+      <w:r>
+        <w:rPr>
+          <w:rFonts w:ascii="Courier New" w:hAnsi="Courier New" w:cs="Courier New"/>
+          <w:lang w:val="en-US"/>
+        </w:rPr>
+        <w:t>plotersp</w:t>
+      </w:r>
+      <w:proofErr w:type="spellEnd"/>
+      <w:r>
+        <w:rPr>
+          <w:rFonts w:ascii="Courier New" w:hAnsi="Courier New" w:cs="Courier New"/>
+          <w:lang w:val="en-US"/>
+        </w:rPr>
+        <w:t>', 'off', '</w:t>
+      </w:r>
+      <w:proofErr w:type="spellStart"/>
+      <w:r>
+        <w:rPr>
+          <w:rFonts w:ascii="Courier New" w:hAnsi="Courier New" w:cs="Courier New"/>
+          <w:lang w:val="en-US"/>
+        </w:rPr>
+        <w:t>plotitc</w:t>
+      </w:r>
+      <w:proofErr w:type="spellEnd"/>
+      <w:r>
+        <w:rPr>
+          <w:rFonts w:ascii="Courier New" w:hAnsi="Courier New" w:cs="Courier New"/>
+          <w:lang w:val="en-US"/>
+        </w:rPr>
+        <w:t>' , 'off', '</w:t>
+      </w:r>
+      <w:proofErr w:type="spellStart"/>
+      <w:r>
+        <w:rPr>
+          <w:rFonts w:ascii="Courier New" w:hAnsi="Courier New" w:cs="Courier New"/>
+          <w:lang w:val="en-US"/>
+        </w:rPr>
+        <w:t>plotphase</w:t>
+      </w:r>
+      <w:proofErr w:type="spellEnd"/>
+      <w:r>
+        <w:rPr>
+          <w:rFonts w:ascii="Courier New" w:hAnsi="Courier New" w:cs="Courier New"/>
+          <w:lang w:val="en-US"/>
+        </w:rPr>
+        <w:t>', 'off');</w:t>
+      </w:r>
+    </w:p>
+    <w:p>
+      <w:pPr>
+        <w:rPr>
+          <w:rFonts w:ascii="Calibri" w:hAnsi="Calibri" w:cs="Calibri"/>
+          <w:lang w:val="en-US"/>
+        </w:rPr>
+      </w:pPr>
+    </w:p>
+    <w:p>
+      <w:pPr>
+        <w:rPr>
+          <w:rFonts w:ascii="Calibri" w:hAnsi="Calibri" w:cs="Calibri"/>
+          <w:lang w:val="en-US"/>
+        </w:rPr>
+      </w:pPr>
+      <w:r>
+        <w:rPr>
+          <w:rFonts w:ascii="Calibri" w:hAnsi="Calibri" w:cs="Calibri"/>
+          <w:lang w:val="en-US"/>
+        </w:rPr>
+        <w:t xml:space="preserve">input: </w:t>
+      </w:r>
+    </w:p>
+    <w:p>
+      <w:pPr>
+        <w:pStyle w:val="ListParagraph"/>
+        <w:numPr>
+          <w:ilvl w:val="0"/>
+          <w:numId w:val="7"/>
+        </w:numPr>
+        <w:rPr>
+          <w:rFonts w:ascii="Calibri" w:hAnsi="Calibri" w:cs="Calibri"/>
+          <w:lang w:val="en-US"/>
+        </w:rPr>
+      </w:pPr>
+      <w:proofErr w:type="gramStart"/>
+      <w:r>
+        <w:rPr>
+          <w:rFonts w:ascii="Courier New" w:hAnsi="Courier New" w:cs="Courier New"/>
+          <w:lang w:val="en-US"/>
+        </w:rPr>
+        <w:t>EEG</w:t>
+      </w:r>
+      <w:r>
+        <w:rPr>
+          <w:lang w:val="en-US"/>
+        </w:rPr>
+        <w:t xml:space="preserve"> :</w:t>
+      </w:r>
+      <w:proofErr w:type="gramEnd"/>
+      <w:r>
+        <w:rPr>
+          <w:lang w:val="en-US"/>
+        </w:rPr>
+        <w:t xml:space="preserve"> </w:t>
+      </w:r>
+      <w:r>
+        <w:rPr>
+          <w:lang w:val="en-US"/>
+        </w:rPr>
+        <w:t xml:space="preserve">input data struct in </w:t>
+      </w:r>
+      <w:proofErr w:type="spellStart"/>
+      <w:r>
+        <w:rPr>
+          <w:lang w:val="en-US"/>
+        </w:rPr>
+        <w:t>eeglab</w:t>
+      </w:r>
+      <w:proofErr w:type="spellEnd"/>
+      <w:r>
+        <w:rPr>
+          <w:lang w:val="en-US"/>
+        </w:rPr>
+        <w:t xml:space="preserve"> format</w:t>
+      </w:r>
+    </w:p>
+    <w:p>
+      <w:pPr>
+        <w:pStyle w:val="ListParagraph"/>
+        <w:numPr>
+          <w:ilvl w:val="0"/>
+          <w:numId w:val="7"/>
+        </w:numPr>
+        <w:rPr>
+          <w:rFonts w:ascii="Calibri" w:hAnsi="Calibri" w:cs="Calibri"/>
+          <w:lang w:val="en-US"/>
+        </w:rPr>
+      </w:pPr>
+      <w:proofErr w:type="gramStart"/>
+      <w:r>
+        <w:rPr>
+          <w:rFonts w:ascii="Courier New" w:hAnsi="Courier New" w:cs="Courier New"/>
+          <w:lang w:val="en-US"/>
+        </w:rPr>
+        <w:t>1</w:t>
+      </w:r>
+      <w:r>
+        <w:rPr>
+          <w:lang w:val="en-US"/>
+        </w:rPr>
+        <w:t xml:space="preserve"> :</w:t>
+      </w:r>
+      <w:proofErr w:type="gramEnd"/>
+      <w:r>
+        <w:rPr>
+          <w:lang w:val="en-US"/>
+        </w:rPr>
+        <w:t xml:space="preserve"> frame per trial (ignored)</w:t>
+      </w:r>
+    </w:p>
+    <w:p>
+      <w:pPr>
+        <w:pStyle w:val="ListParagraph"/>
+        <w:numPr>
+          <w:ilvl w:val="0"/>
+          <w:numId w:val="7"/>
+        </w:numPr>
+        <w:rPr>
+          <w:rFonts w:ascii="Calibri" w:hAnsi="Calibri" w:cs="Calibri"/>
+          <w:lang w:val="en-US"/>
+        </w:rPr>
+      </w:pPr>
+      <w:proofErr w:type="spellStart"/>
+      <w:proofErr w:type="gramStart"/>
+      <w:r>
+        <w:rPr>
+          <w:rFonts w:ascii="Courier New" w:hAnsi="Courier New" w:cs="Courier New"/>
+          <w:lang w:val="en-US"/>
+        </w:rPr>
+        <w:t>i</w:t>
+      </w:r>
+      <w:proofErr w:type="spellEnd"/>
+      <w:r>
+        <w:rPr>
+          <w:lang w:val="en-US"/>
+        </w:rPr>
+        <w:t xml:space="preserve"> :</w:t>
+      </w:r>
+      <w:proofErr w:type="gramEnd"/>
+      <w:r>
+        <w:rPr>
+          <w:lang w:val="en-US"/>
+        </w:rPr>
+        <w:t xml:space="preserve"> the </w:t>
+      </w:r>
+      <w:proofErr w:type="spellStart"/>
+      <w:r>
+        <w:rPr>
+          <w:lang w:val="en-US"/>
+        </w:rPr>
+        <w:t>indice</w:t>
+      </w:r>
+      <w:proofErr w:type="spellEnd"/>
+      <w:r>
+        <w:rPr>
+          <w:lang w:val="en-US"/>
+        </w:rPr>
+        <w:t xml:space="preserve"> of the current electrode studied</w:t>
+      </w:r>
+    </w:p>
+    <w:p>
+      <w:pPr>
+        <w:pStyle w:val="ListParagraph"/>
+        <w:numPr>
+          <w:ilvl w:val="0"/>
+          <w:numId w:val="7"/>
+        </w:numPr>
+        <w:rPr>
+          <w:rFonts w:ascii="Calibri" w:hAnsi="Calibri" w:cs="Calibri"/>
+          <w:lang w:val="en-US"/>
+        </w:rPr>
+      </w:pPr>
+      <w:r>
+        <w:rPr>
+          <w:rFonts w:ascii="Courier New" w:hAnsi="Courier New" w:cs="Courier New"/>
+          <w:lang w:val="en-US"/>
+        </w:rPr>
+        <w:t>[0 350999</w:t>
+      </w:r>
+      <w:proofErr w:type="gramStart"/>
+      <w:r>
+        <w:rPr>
+          <w:rFonts w:ascii="Courier New" w:hAnsi="Courier New" w:cs="Courier New"/>
+          <w:lang w:val="en-US"/>
+        </w:rPr>
+        <w:t>]</w:t>
+      </w:r>
+      <w:r>
+        <w:rPr>
+          <w:lang w:val="en-US"/>
+        </w:rPr>
+        <w:t xml:space="preserve"> :</w:t>
+      </w:r>
+      <w:proofErr w:type="gramEnd"/>
+      <w:r>
+        <w:rPr>
+          <w:lang w:val="en-US"/>
+        </w:rPr>
+        <w:t xml:space="preserve"> </w:t>
+      </w:r>
+      <w:r>
+        <w:rPr>
+          <w:lang w:val="en-US"/>
+        </w:rPr>
+        <w:t xml:space="preserve">the onset and offset time point in </w:t>
+      </w:r>
+      <w:proofErr w:type="spellStart"/>
+      <w:r>
+        <w:rPr>
+          <w:lang w:val="en-US"/>
+        </w:rPr>
+        <w:t>ms</w:t>
+      </w:r>
+      <w:proofErr w:type="spellEnd"/>
+      <w:r>
+        <w:rPr>
+          <w:lang w:val="en-US"/>
+        </w:rPr>
+        <w:t xml:space="preserve"> that you want to study (point </w:t>
+      </w:r>
+      <w:r>
+        <w:rPr>
+          <w:b/>
+          <w:bCs/>
+          <w:lang w:val="en-US"/>
+        </w:rPr>
+        <w:t>2</w:t>
+      </w:r>
+      <w:r>
+        <w:rPr>
+          <w:lang w:val="en-US"/>
+        </w:rPr>
+        <w:t>)</w:t>
+      </w:r>
+    </w:p>
+    <w:p>
+      <w:pPr>
+        <w:pStyle w:val="ListParagraph"/>
+        <w:numPr>
+          <w:ilvl w:val="0"/>
+          <w:numId w:val="7"/>
+        </w:numPr>
+        <w:rPr>
+          <w:rFonts w:ascii="Calibri" w:hAnsi="Calibri" w:cs="Calibri"/>
+          <w:lang w:val="en-US"/>
+        </w:rPr>
+      </w:pPr>
+      <w:proofErr w:type="gramStart"/>
+      <w:r>
+        <w:rPr>
+          <w:rFonts w:ascii="Courier New" w:hAnsi="Courier New" w:cs="Courier New"/>
+          <w:lang w:val="en-US"/>
+        </w:rPr>
+        <w:t>0</w:t>
+      </w:r>
+      <w:r>
+        <w:rPr>
+          <w:lang w:val="en-US"/>
+        </w:rPr>
+        <w:t xml:space="preserve"> :</w:t>
+      </w:r>
+      <w:proofErr w:type="gramEnd"/>
+      <w:r>
+        <w:rPr>
+          <w:lang w:val="en-US"/>
+        </w:rPr>
+        <w:t xml:space="preserve"> This parameter permit to study the power with FFT. The function </w:t>
+      </w:r>
+      <w:proofErr w:type="gramStart"/>
+      <w:r>
+        <w:rPr>
+          <w:lang w:val="en-US"/>
+        </w:rPr>
+        <w:t>allow</w:t>
+      </w:r>
+      <w:proofErr w:type="gramEnd"/>
+      <w:r>
+        <w:rPr>
+          <w:lang w:val="en-US"/>
+        </w:rPr>
+        <w:t xml:space="preserve"> you to use a wavelet decomposition instead (if you </w:t>
+      </w:r>
+      <w:r>
+        <w:rPr>
+          <w:lang w:val="en-US"/>
+        </w:rPr>
+        <w:t xml:space="preserve">use a value of 1 or 2, see </w:t>
+      </w:r>
+      <w:hyperlink r:id="rId17" w:history="1">
+        <w:r>
+          <w:rPr>
+            <w:rStyle w:val="Hyperlink"/>
+            <w:lang w:val="en-US"/>
+          </w:rPr>
+          <w:t>https://www.youtube.com/watch?v=eUFf5eFpdLg</w:t>
+        </w:r>
+      </w:hyperlink>
+      <w:r>
+        <w:rPr>
+          <w:lang w:val="en-US"/>
+        </w:rPr>
+        <w:t xml:space="preserve">). This option is not integrated inside of </w:t>
+      </w:r>
+      <w:proofErr w:type="spellStart"/>
+      <w:r>
+        <w:rPr>
+          <w:lang w:val="en-US"/>
+        </w:rPr>
+        <w:t>EEGpal</w:t>
+      </w:r>
+      <w:proofErr w:type="spellEnd"/>
+      <w:r>
+        <w:rPr>
+          <w:lang w:val="en-US"/>
+        </w:rPr>
+        <w:t xml:space="preserve">. To use it, you </w:t>
+      </w:r>
+      <w:proofErr w:type="gramStart"/>
+      <w:r>
+        <w:rPr>
+          <w:lang w:val="en-US"/>
+        </w:rPr>
+        <w:t>have to</w:t>
+      </w:r>
+      <w:proofErr w:type="gramEnd"/>
+      <w:r>
+        <w:rPr>
+          <w:lang w:val="en-US"/>
+        </w:rPr>
+        <w:t xml:space="preserve"> pass by the GUI from </w:t>
+      </w:r>
+      <w:proofErr w:type="spellStart"/>
+      <w:r>
+        <w:rPr>
+          <w:lang w:val="en-US"/>
+        </w:rPr>
+        <w:t>eeglab</w:t>
+      </w:r>
+      <w:proofErr w:type="spellEnd"/>
+      <w:r>
+        <w:rPr>
+          <w:lang w:val="en-US"/>
+        </w:rPr>
+        <w:t xml:space="preserve"> (“Plot-&gt;Channel time-frequency”).</w:t>
+      </w:r>
+    </w:p>
+    <w:p>
+      <w:pPr>
+        <w:pStyle w:val="ListParagraph"/>
+        <w:numPr>
+          <w:ilvl w:val="0"/>
+          <w:numId w:val="7"/>
+        </w:numPr>
+        <w:rPr>
+          <w:rFonts w:ascii="Calibri" w:hAnsi="Calibri" w:cs="Calibri"/>
+          <w:lang w:val="en-US"/>
+        </w:rPr>
+      </w:pPr>
+      <w:r>
+        <w:rPr>
+          <w:rFonts w:ascii="Courier New" w:hAnsi="Courier New" w:cs="Courier New"/>
+          <w:lang w:val="en-US"/>
+        </w:rPr>
+        <w:t>'baseline</w:t>
+      </w:r>
+      <w:proofErr w:type="gramStart"/>
+      <w:r>
+        <w:rPr>
+          <w:rFonts w:ascii="Courier New" w:hAnsi="Courier New" w:cs="Courier New"/>
+          <w:lang w:val="en-US"/>
+        </w:rPr>
+        <w:t>',</w:t>
+      </w:r>
+      <w:proofErr w:type="spellStart"/>
+      <w:r>
+        <w:rPr>
+          <w:rFonts w:ascii="Courier New" w:hAnsi="Courier New" w:cs="Courier New"/>
+          <w:lang w:val="en-US"/>
+        </w:rPr>
+        <w:t>NaN</w:t>
+      </w:r>
+      <w:proofErr w:type="spellEnd"/>
+      <w:proofErr w:type="gramEnd"/>
+      <w:r>
+        <w:rPr>
+          <w:rFonts w:ascii="Courier New" w:hAnsi="Courier New" w:cs="Courier New"/>
+          <w:lang w:val="en-US"/>
+        </w:rPr>
+        <w:t xml:space="preserve">: </w:t>
+      </w:r>
+      <w:r>
+        <w:rPr>
+          <w:rFonts w:cs="Courier New"/>
+          <w:lang w:val="en-US"/>
+        </w:rPr>
+        <w:t>Deactivation of any baseline correction</w:t>
+      </w:r>
+    </w:p>
+    <w:p>
+      <w:pPr>
+        <w:pStyle w:val="ListParagraph"/>
+        <w:numPr>
+          <w:ilvl w:val="0"/>
+          <w:numId w:val="7"/>
+        </w:numPr>
+        <w:rPr>
+          <w:rFonts w:ascii="Calibri" w:hAnsi="Calibri" w:cs="Calibri"/>
+          <w:lang w:val="en-US"/>
+        </w:rPr>
+      </w:pPr>
+      <w:r>
+        <w:rPr>
+          <w:rFonts w:ascii="Courier New" w:hAnsi="Courier New" w:cs="Courier New"/>
+          <w:lang w:val="en-US"/>
+        </w:rPr>
+        <w:t>'</w:t>
+      </w:r>
+      <w:proofErr w:type="spellStart"/>
+      <w:r>
+        <w:rPr>
+          <w:rFonts w:ascii="Courier New" w:hAnsi="Courier New" w:cs="Courier New"/>
+          <w:lang w:val="en-US"/>
+        </w:rPr>
+        <w:t>freqs</w:t>
+      </w:r>
+      <w:proofErr w:type="spellEnd"/>
+      <w:r>
+        <w:rPr>
+          <w:rFonts w:ascii="Courier New" w:hAnsi="Courier New" w:cs="Courier New"/>
+          <w:lang w:val="en-US"/>
+        </w:rPr>
+        <w:t>', [8:0.666:13]</w:t>
+      </w:r>
+      <w:r>
+        <w:rPr>
+          <w:rFonts w:cs="Courier New"/>
+          <w:lang w:val="en-US"/>
+        </w:rPr>
+        <w:t xml:space="preserve">: The vectors of frequencies which will be studied (point </w:t>
+      </w:r>
+      <w:r>
+        <w:rPr>
+          <w:rFonts w:cs="Courier New"/>
+          <w:b/>
+          <w:bCs/>
+          <w:lang w:val="en-US"/>
+        </w:rPr>
+        <w:t>5</w:t>
+      </w:r>
+      <w:r>
+        <w:rPr>
+          <w:rFonts w:cs="Courier New"/>
+          <w:lang w:val="en-US"/>
+        </w:rPr>
+        <w:t>)</w:t>
+      </w:r>
+    </w:p>
+    <w:p>
+      <w:pPr>
+        <w:pStyle w:val="ListParagraph"/>
+        <w:numPr>
+          <w:ilvl w:val="0"/>
+          <w:numId w:val="7"/>
+        </w:numPr>
+        <w:rPr>
+          <w:rFonts w:ascii="Calibri" w:hAnsi="Calibri" w:cs="Calibri"/>
+          <w:lang w:val="en-US"/>
+        </w:rPr>
+      </w:pPr>
+      <w:r>
+        <w:rPr>
+          <w:rFonts w:ascii="Courier New" w:hAnsi="Courier New" w:cs="Courier New"/>
+          <w:lang w:val="en-US"/>
+        </w:rPr>
+        <w:lastRenderedPageBreak/>
+        <w:t>'scale', 'abs'</w:t>
+      </w:r>
+      <w:r>
+        <w:rPr>
+          <w:rFonts w:ascii="Courier New" w:hAnsi="Courier New" w:cs="Courier New"/>
+          <w:lang w:val="en-US"/>
+        </w:rPr>
+        <w:t xml:space="preserve">: </w:t>
+      </w:r>
+      <w:r>
+        <w:rPr>
+          <w:rFonts w:cs="Courier New"/>
+          <w:lang w:val="en-US"/>
+        </w:rPr>
+        <w:t>Force to keep absolute value and not dB (10log</w:t>
+      </w:r>
+      <w:r>
+        <w:rPr>
+          <w:rFonts w:cs="Courier New"/>
+          <w:vertAlign w:val="subscript"/>
+          <w:lang w:val="en-US"/>
+        </w:rPr>
+        <w:t>10</w:t>
+      </w:r>
+      <w:r>
+        <w:rPr>
+          <w:rFonts w:cs="Courier New"/>
+          <w:lang w:val="en-US"/>
+        </w:rPr>
+        <w:t>(x)) values</w:t>
+      </w:r>
+    </w:p>
+    <w:p>
+      <w:pPr>
+        <w:pStyle w:val="ListParagraph"/>
+        <w:numPr>
+          <w:ilvl w:val="0"/>
+          <w:numId w:val="7"/>
+        </w:numPr>
+        <w:rPr>
+          <w:rFonts w:ascii="Calibri" w:hAnsi="Calibri" w:cs="Calibri"/>
+          <w:lang w:val="en-US"/>
+        </w:rPr>
+      </w:pPr>
+      <w:r>
+        <w:rPr>
+          <w:rFonts w:ascii="Courier New" w:hAnsi="Courier New" w:cs="Courier New"/>
+          <w:lang w:val="en-US"/>
+        </w:rPr>
+        <w:t>'</w:t>
+      </w:r>
+      <w:proofErr w:type="spellStart"/>
+      <w:r>
+        <w:rPr>
+          <w:rFonts w:ascii="Courier New" w:hAnsi="Courier New" w:cs="Courier New"/>
+          <w:lang w:val="en-US"/>
+        </w:rPr>
+        <w:t>ntimesout</w:t>
+      </w:r>
+      <w:proofErr w:type="spellEnd"/>
+      <w:r>
+        <w:rPr>
+          <w:rFonts w:ascii="Courier New" w:hAnsi="Courier New" w:cs="Courier New"/>
+          <w:lang w:val="en-US"/>
+        </w:rPr>
+        <w:t>', 234</w:t>
+      </w:r>
+      <w:r>
+        <w:rPr>
+          <w:rFonts w:ascii="Courier New" w:hAnsi="Courier New" w:cs="Courier New"/>
+          <w:lang w:val="en-US"/>
+        </w:rPr>
+        <w:t xml:space="preserve">: </w:t>
+      </w:r>
+      <w:r>
+        <w:rPr>
+          <w:rFonts w:cs="Courier New"/>
+          <w:lang w:val="en-US"/>
+        </w:rPr>
+        <w:t xml:space="preserve">Number of windows (point </w:t>
+      </w:r>
+      <w:r>
+        <w:rPr>
+          <w:rFonts w:cs="Courier New"/>
+          <w:b/>
+          <w:bCs/>
+          <w:lang w:val="en-US"/>
+        </w:rPr>
+        <w:t>4</w:t>
+      </w:r>
+      <w:r>
+        <w:rPr>
+          <w:rFonts w:cs="Courier New"/>
+          <w:lang w:val="en-US"/>
+        </w:rPr>
+        <w:t>)</w:t>
+      </w:r>
+    </w:p>
+    <w:p>
+      <w:pPr>
+        <w:pStyle w:val="ListParagraph"/>
+        <w:numPr>
+          <w:ilvl w:val="0"/>
+          <w:numId w:val="7"/>
+        </w:numPr>
+        <w:rPr>
+          <w:rFonts w:ascii="Calibri" w:hAnsi="Calibri" w:cs="Calibri"/>
+          <w:lang w:val="en-US"/>
+        </w:rPr>
+      </w:pPr>
+      <w:r>
+        <w:rPr>
+          <w:rFonts w:ascii="Courier New" w:hAnsi="Courier New" w:cs="Courier New"/>
+          <w:lang w:val="en-US"/>
+        </w:rPr>
+        <w:t>'</w:t>
+      </w:r>
+      <w:proofErr w:type="spellStart"/>
+      <w:r>
+        <w:rPr>
+          <w:rFonts w:ascii="Courier New" w:hAnsi="Courier New" w:cs="Courier New"/>
+          <w:lang w:val="en-US"/>
+        </w:rPr>
+        <w:t>winsize</w:t>
+      </w:r>
+      <w:proofErr w:type="spellEnd"/>
+      <w:r>
+        <w:rPr>
+          <w:rFonts w:ascii="Courier New" w:hAnsi="Courier New" w:cs="Courier New"/>
+          <w:lang w:val="en-US"/>
+        </w:rPr>
+        <w:t>', 1536</w:t>
+      </w:r>
+      <w:r>
+        <w:rPr>
+          <w:rFonts w:ascii="Courier New" w:hAnsi="Courier New" w:cs="Courier New"/>
+          <w:lang w:val="en-US"/>
+        </w:rPr>
+        <w:t xml:space="preserve">: </w:t>
+      </w:r>
+      <w:r>
+        <w:rPr>
+          <w:rFonts w:cs="Courier New"/>
+          <w:lang w:val="en-US"/>
+        </w:rPr>
+        <w:t xml:space="preserve">window size in TF (point </w:t>
+      </w:r>
+      <w:r>
+        <w:rPr>
+          <w:rFonts w:cs="Courier New"/>
+          <w:b/>
+          <w:bCs/>
+          <w:lang w:val="en-US"/>
+        </w:rPr>
+        <w:t>3</w:t>
+      </w:r>
+      <w:r>
+        <w:rPr>
+          <w:rFonts w:cs="Courier New"/>
+          <w:lang w:val="en-US"/>
+        </w:rPr>
+        <w:t>)</w:t>
+      </w:r>
+    </w:p>
+    <w:p>
+      <w:pPr>
+        <w:pStyle w:val="ListParagraph"/>
+        <w:numPr>
+          <w:ilvl w:val="0"/>
+          <w:numId w:val="7"/>
+        </w:numPr>
+        <w:rPr>
+          <w:rFonts w:ascii="Calibri" w:hAnsi="Calibri" w:cs="Calibri"/>
+          <w:lang w:val="en-US"/>
+        </w:rPr>
+      </w:pPr>
+      <w:r>
+        <w:rPr>
+          <w:rFonts w:ascii="Courier New" w:hAnsi="Courier New" w:cs="Courier New"/>
+          <w:lang w:val="en-US"/>
+        </w:rPr>
+        <w:t>'</w:t>
+      </w:r>
+      <w:proofErr w:type="spellStart"/>
+      <w:r>
+        <w:rPr>
+          <w:rFonts w:ascii="Courier New" w:hAnsi="Courier New" w:cs="Courier New"/>
+          <w:lang w:val="en-US"/>
+        </w:rPr>
+        <w:t>plotersp</w:t>
+      </w:r>
+      <w:proofErr w:type="spellEnd"/>
+      <w:r>
+        <w:rPr>
+          <w:rFonts w:ascii="Courier New" w:hAnsi="Courier New" w:cs="Courier New"/>
+          <w:lang w:val="en-US"/>
+        </w:rPr>
+        <w:t>', 'off', '</w:t>
+      </w:r>
+      <w:proofErr w:type="spellStart"/>
+      <w:r>
+        <w:rPr>
+          <w:rFonts w:ascii="Courier New" w:hAnsi="Courier New" w:cs="Courier New"/>
+          <w:lang w:val="en-US"/>
+        </w:rPr>
+        <w:t>plotitc</w:t>
+      </w:r>
+      <w:proofErr w:type="spellEnd"/>
+      <w:proofErr w:type="gramStart"/>
+      <w:r>
+        <w:rPr>
+          <w:rFonts w:ascii="Courier New" w:hAnsi="Courier New" w:cs="Courier New"/>
+          <w:lang w:val="en-US"/>
+        </w:rPr>
+        <w:t>' ,</w:t>
+      </w:r>
+      <w:proofErr w:type="gramEnd"/>
+      <w:r>
+        <w:rPr>
+          <w:rFonts w:ascii="Courier New" w:hAnsi="Courier New" w:cs="Courier New"/>
+          <w:lang w:val="en-US"/>
+        </w:rPr>
+        <w:t xml:space="preserve"> 'off', '</w:t>
+      </w:r>
+      <w:proofErr w:type="spellStart"/>
+      <w:r>
+        <w:rPr>
+          <w:rFonts w:ascii="Courier New" w:hAnsi="Courier New" w:cs="Courier New"/>
+          <w:lang w:val="en-US"/>
+        </w:rPr>
+        <w:t>plotphase</w:t>
+      </w:r>
+      <w:proofErr w:type="spellEnd"/>
+      <w:r>
+        <w:rPr>
+          <w:rFonts w:ascii="Courier New" w:hAnsi="Courier New" w:cs="Courier New"/>
+          <w:lang w:val="en-US"/>
+        </w:rPr>
+        <w:t>', 'off'</w:t>
+      </w:r>
+      <w:r>
+        <w:rPr>
+          <w:rFonts w:ascii="Courier New" w:hAnsi="Courier New" w:cs="Courier New"/>
+          <w:lang w:val="en-US"/>
+        </w:rPr>
+        <w:t xml:space="preserve">: </w:t>
+      </w:r>
+      <w:r>
+        <w:rPr>
+          <w:rFonts w:cs="Courier New"/>
+          <w:lang w:val="en-US"/>
+        </w:rPr>
+        <w:t xml:space="preserve">Deactivation of </w:t>
+      </w:r>
+      <w:proofErr w:type="spellStart"/>
+      <w:r>
+        <w:rPr>
+          <w:rFonts w:cs="Courier New"/>
+          <w:lang w:val="en-US"/>
+        </w:rPr>
+        <w:t>eeglab</w:t>
+      </w:r>
+      <w:proofErr w:type="spellEnd"/>
+      <w:r>
+        <w:rPr>
+          <w:rFonts w:cs="Courier New"/>
+          <w:lang w:val="en-US"/>
+        </w:rPr>
+        <w:t xml:space="preserve"> plots.</w:t>
+      </w:r>
+    </w:p>
+    <w:p>
+      <w:pPr>
+        <w:rPr>
+          <w:rFonts w:ascii="Calibri" w:hAnsi="Calibri" w:cs="Calibri"/>
+          <w:lang w:val="en-US"/>
+        </w:rPr>
+      </w:pPr>
+      <w:r>
+        <w:rPr>
+          <w:rFonts w:ascii="Calibri" w:hAnsi="Calibri" w:cs="Calibri"/>
+          <w:lang w:val="en-US"/>
+        </w:rPr>
+        <w:t>Output</w:t>
+      </w:r>
+    </w:p>
+    <w:p>
+      <w:pPr>
+        <w:pStyle w:val="ListParagraph"/>
+        <w:numPr>
+          <w:ilvl w:val="0"/>
+          <w:numId w:val="7"/>
+        </w:numPr>
+        <w:rPr>
+          <w:rFonts w:ascii="Calibri" w:hAnsi="Calibri" w:cs="Calibri"/>
+          <w:lang w:val="en-US"/>
+        </w:rPr>
+      </w:pPr>
+      <w:proofErr w:type="spellStart"/>
+      <w:r>
+        <w:rPr>
+          <w:rFonts w:ascii="Courier New" w:hAnsi="Courier New" w:cs="Courier New"/>
+          <w:lang w:val="en-US"/>
+        </w:rPr>
+        <w:t>e</w:t>
+      </w:r>
+      <w:r>
+        <w:rPr>
+          <w:rFonts w:ascii="Courier New" w:hAnsi="Courier New" w:cs="Courier New"/>
+          <w:lang w:val="en-US"/>
+        </w:rPr>
+        <w:t>rsp</w:t>
+      </w:r>
+      <w:proofErr w:type="spellEnd"/>
+      <w:r>
+        <w:rPr>
+          <w:rFonts w:ascii="Courier New" w:hAnsi="Courier New" w:cs="Courier New"/>
+          <w:lang w:val="en-US"/>
+        </w:rPr>
+        <w:t xml:space="preserve">: </w:t>
+      </w:r>
+      <w:r>
+        <w:rPr>
+          <w:rFonts w:cs="Courier New"/>
+          <w:lang w:val="en-US"/>
+        </w:rPr>
+        <w:t>Event-Related Spectral Perturbation</w:t>
+      </w:r>
+      <w:r>
+        <w:rPr>
+          <w:rFonts w:cs="Courier New"/>
+          <w:lang w:val="en-US"/>
+        </w:rPr>
+        <w:t xml:space="preserve"> (FFT), frequencies X time-windows </w:t>
+      </w:r>
+    </w:p>
+    <w:p>
+      <w:pPr>
+        <w:rPr>
+          <w:rFonts w:ascii="Calibri" w:hAnsi="Calibri" w:cs="Calibri"/>
+          <w:lang w:val="en-US"/>
+        </w:rPr>
+      </w:pPr>
+    </w:p>
+    <w:p>
+      <w:pPr>
+        <w:rPr>
+          <w:rFonts w:ascii="Calibri" w:hAnsi="Calibri" w:cs="Calibri"/>
           <w:lang w:val="en-US"/>
         </w:rPr>
       </w:pPr>
     </w:p>
     <w:sectPr>
-      <w:footerReference w:type="default" r:id="rId15"/>
+      <w:footerReference w:type="default" r:id="rId18"/>
       <w:pgSz w:w="11906" w:h="16838"/>
       <w:pgMar w:top="1417" w:right="1417" w:bottom="1417" w:left="1417" w:header="708" w:footer="708" w:gutter="0"/>
       <w:cols w:space="708"/>
@@ -6306,7 +8182,6 @@
   <w:style w:type="character" w:default="1" w:styleId="DefaultParagraphFont">
     <w:name w:val="Default Paragraph Font"/>
     <w:uiPriority w:val="1"/>
-    <w:semiHidden/>
     <w:unhideWhenUsed/>
   </w:style>
   <w:style w:type="table" w:default="1" w:styleId="TableNormal">
@@ -6713,6 +8588,2049 @@
 </w:styles>
 </file>
 
+<file path=word/charts/chart1.xml><?xml version="1.0" encoding="utf-8"?>
+<c:chartSpace xmlns:c="http://schemas.openxmlformats.org/drawingml/2006/chart" xmlns:a="http://schemas.openxmlformats.org/drawingml/2006/main" xmlns:r="http://schemas.openxmlformats.org/officeDocument/2006/relationships" xmlns:c16r2="http://schemas.microsoft.com/office/drawing/2015/06/chart">
+  <c:date1904 val="0"/>
+  <c:lang val="en-US"/>
+  <c:roundedCorners val="0"/>
+  <mc:AlternateContent xmlns:mc="http://schemas.openxmlformats.org/markup-compatibility/2006">
+    <mc:Choice xmlns:c14="http://schemas.microsoft.com/office/drawing/2007/8/2/chart" Requires="c14">
+      <c14:style val="102"/>
+    </mc:Choice>
+    <mc:Fallback>
+      <c:style val="2"/>
+    </mc:Fallback>
+  </mc:AlternateContent>
+  <c:chart>
+    <c:title>
+      <c:tx>
+        <c:rich>
+          <a:bodyPr rot="0" spcFirstLastPara="1" vertOverflow="ellipsis" vert="horz" wrap="square" anchor="ctr" anchorCtr="1"/>
+          <a:lstStyle/>
+          <a:p>
+            <a:pPr>
+              <a:defRPr sz="1400" b="0" i="0" u="none" strike="noStrike" kern="1200" spc="0" baseline="0">
+                <a:solidFill>
+                  <a:schemeClr val="tx1">
+                    <a:lumMod val="65000"/>
+                    <a:lumOff val="35000"/>
+                  </a:schemeClr>
+                </a:solidFill>
+                <a:latin typeface="+mn-lt"/>
+                <a:ea typeface="+mn-ea"/>
+                <a:cs typeface="+mn-cs"/>
+              </a:defRPr>
+            </a:pPr>
+            <a:r>
+              <a:rPr lang="fr-CH" dirty="0"/>
+              <a:t>Fast </a:t>
+            </a:r>
+            <a:r>
+              <a:rPr lang="fr-CH" dirty="0" err="1"/>
+              <a:t>Frourier</a:t>
+            </a:r>
+            <a:r>
+              <a:rPr lang="fr-CH" dirty="0"/>
+              <a:t> </a:t>
+            </a:r>
+            <a:r>
+              <a:rPr lang="fr-CH" dirty="0" err="1"/>
+              <a:t>Transform</a:t>
+            </a:r>
+            <a:r>
+              <a:rPr lang="fr-CH" dirty="0"/>
+              <a:t> (FFT)</a:t>
+            </a:r>
+          </a:p>
+        </c:rich>
+      </c:tx>
+      <c:overlay val="0"/>
+      <c:spPr>
+        <a:noFill/>
+        <a:ln>
+          <a:noFill/>
+        </a:ln>
+        <a:effectLst/>
+      </c:spPr>
+      <c:txPr>
+        <a:bodyPr rot="0" spcFirstLastPara="1" vertOverflow="ellipsis" vert="horz" wrap="square" anchor="ctr" anchorCtr="1"/>
+        <a:lstStyle/>
+        <a:p>
+          <a:pPr>
+            <a:defRPr sz="1400" b="0" i="0" u="none" strike="noStrike" kern="1200" spc="0" baseline="0">
+              <a:solidFill>
+                <a:schemeClr val="tx1">
+                  <a:lumMod val="65000"/>
+                  <a:lumOff val="35000"/>
+                </a:schemeClr>
+              </a:solidFill>
+              <a:latin typeface="+mn-lt"/>
+              <a:ea typeface="+mn-ea"/>
+              <a:cs typeface="+mn-cs"/>
+            </a:defRPr>
+          </a:pPr>
+          <a:endParaRPr lang="fr-FR"/>
+        </a:p>
+      </c:txPr>
+    </c:title>
+    <c:autoTitleDeleted val="0"/>
+    <c:plotArea>
+      <c:layout/>
+      <c:lineChart>
+        <c:grouping val="standard"/>
+        <c:varyColors val="0"/>
+        <c:ser>
+          <c:idx val="0"/>
+          <c:order val="0"/>
+          <c:spPr>
+            <a:ln w="28575" cap="rnd">
+              <a:solidFill>
+                <a:schemeClr val="accent1"/>
+              </a:solidFill>
+              <a:round/>
+            </a:ln>
+            <a:effectLst/>
+          </c:spPr>
+          <c:marker>
+            <c:symbol val="none"/>
+          </c:marker>
+          <c:val>
+            <c:numRef>
+              <c:f>Sheet1!$B$3:$B$10</c:f>
+              <c:numCache>
+                <c:formatCode>General</c:formatCode>
+                <c:ptCount val="8"/>
+                <c:pt idx="0">
+                  <c:v>63.663795104850799</c:v>
+                </c:pt>
+                <c:pt idx="1">
+                  <c:v>17.012086239513501</c:v>
+                </c:pt>
+                <c:pt idx="2">
+                  <c:v>112.98713594581299</c:v>
+                </c:pt>
+                <c:pt idx="3">
+                  <c:v>114.21750129426</c:v>
+                </c:pt>
+                <c:pt idx="4">
+                  <c:v>4.5152564305683596</c:v>
+                </c:pt>
+                <c:pt idx="5">
+                  <c:v>4.68181504349565</c:v>
+                </c:pt>
+                <c:pt idx="6">
+                  <c:v>1.5317559884696801</c:v>
+                </c:pt>
+                <c:pt idx="7">
+                  <c:v>15.095436751881801</c:v>
+                </c:pt>
+              </c:numCache>
+            </c:numRef>
+          </c:val>
+          <c:smooth val="0"/>
+          <c:extLst>
+            <c:ext xmlns:c16="http://schemas.microsoft.com/office/drawing/2014/chart" uri="{C3380CC4-5D6E-409C-BE32-E72D297353CC}">
+              <c16:uniqueId val="{00000000-6E10-4AD6-ADA2-5EAB8D3141A4}"/>
+            </c:ext>
+          </c:extLst>
+        </c:ser>
+        <c:dLbls>
+          <c:showLegendKey val="0"/>
+          <c:showVal val="0"/>
+          <c:showCatName val="0"/>
+          <c:showSerName val="0"/>
+          <c:showPercent val="0"/>
+          <c:showBubbleSize val="0"/>
+        </c:dLbls>
+        <c:smooth val="0"/>
+        <c:axId val="103474927"/>
+        <c:axId val="169585103"/>
+      </c:lineChart>
+      <c:catAx>
+        <c:axId val="103474927"/>
+        <c:scaling>
+          <c:orientation val="minMax"/>
+        </c:scaling>
+        <c:delete val="0"/>
+        <c:axPos val="b"/>
+        <c:title>
+          <c:tx>
+            <c:rich>
+              <a:bodyPr rot="0" spcFirstLastPara="1" vertOverflow="ellipsis" vert="horz" wrap="square" anchor="ctr" anchorCtr="1"/>
+              <a:lstStyle/>
+              <a:p>
+                <a:pPr>
+                  <a:defRPr sz="1000" b="0" i="0" u="none" strike="noStrike" kern="1200" baseline="0">
+                    <a:solidFill>
+                      <a:schemeClr val="tx1">
+                        <a:lumMod val="65000"/>
+                        <a:lumOff val="35000"/>
+                      </a:schemeClr>
+                    </a:solidFill>
+                    <a:latin typeface="+mn-lt"/>
+                    <a:ea typeface="+mn-ea"/>
+                    <a:cs typeface="+mn-cs"/>
+                  </a:defRPr>
+                </a:pPr>
+                <a:r>
+                  <a:rPr lang="en-US" dirty="0"/>
+                  <a:t>Frequency </a:t>
+                </a:r>
+              </a:p>
+            </c:rich>
+          </c:tx>
+          <c:overlay val="0"/>
+          <c:spPr>
+            <a:noFill/>
+            <a:ln>
+              <a:noFill/>
+            </a:ln>
+            <a:effectLst/>
+          </c:spPr>
+          <c:txPr>
+            <a:bodyPr rot="0" spcFirstLastPara="1" vertOverflow="ellipsis" vert="horz" wrap="square" anchor="ctr" anchorCtr="1"/>
+            <a:lstStyle/>
+            <a:p>
+              <a:pPr>
+                <a:defRPr sz="1000" b="0" i="0" u="none" strike="noStrike" kern="1200" baseline="0">
+                  <a:solidFill>
+                    <a:schemeClr val="tx1">
+                      <a:lumMod val="65000"/>
+                      <a:lumOff val="35000"/>
+                    </a:schemeClr>
+                  </a:solidFill>
+                  <a:latin typeface="+mn-lt"/>
+                  <a:ea typeface="+mn-ea"/>
+                  <a:cs typeface="+mn-cs"/>
+                </a:defRPr>
+              </a:pPr>
+              <a:endParaRPr lang="fr-FR"/>
+            </a:p>
+          </c:txPr>
+        </c:title>
+        <c:numFmt formatCode="General" sourceLinked="1"/>
+        <c:majorTickMark val="none"/>
+        <c:minorTickMark val="none"/>
+        <c:tickLblPos val="nextTo"/>
+        <c:spPr>
+          <a:noFill/>
+          <a:ln w="9525" cap="flat" cmpd="sng" algn="ctr">
+            <a:solidFill>
+              <a:schemeClr val="tx1">
+                <a:lumMod val="15000"/>
+                <a:lumOff val="85000"/>
+              </a:schemeClr>
+            </a:solidFill>
+            <a:round/>
+          </a:ln>
+          <a:effectLst/>
+        </c:spPr>
+        <c:txPr>
+          <a:bodyPr rot="-60000000" spcFirstLastPara="1" vertOverflow="ellipsis" vert="horz" wrap="square" anchor="ctr" anchorCtr="1"/>
+          <a:lstStyle/>
+          <a:p>
+            <a:pPr>
+              <a:defRPr sz="900" b="0" i="0" u="none" strike="noStrike" kern="1200" baseline="0">
+                <a:solidFill>
+                  <a:schemeClr val="tx1">
+                    <a:lumMod val="65000"/>
+                    <a:lumOff val="35000"/>
+                  </a:schemeClr>
+                </a:solidFill>
+                <a:latin typeface="+mn-lt"/>
+                <a:ea typeface="+mn-ea"/>
+                <a:cs typeface="+mn-cs"/>
+              </a:defRPr>
+            </a:pPr>
+            <a:endParaRPr lang="fr-FR"/>
+          </a:p>
+        </c:txPr>
+        <c:crossAx val="169585103"/>
+        <c:crosses val="autoZero"/>
+        <c:auto val="1"/>
+        <c:lblAlgn val="ctr"/>
+        <c:lblOffset val="100"/>
+        <c:noMultiLvlLbl val="0"/>
+      </c:catAx>
+      <c:valAx>
+        <c:axId val="169585103"/>
+        <c:scaling>
+          <c:orientation val="minMax"/>
+        </c:scaling>
+        <c:delete val="0"/>
+        <c:axPos val="l"/>
+        <c:majorGridlines>
+          <c:spPr>
+            <a:ln w="9525" cap="flat" cmpd="sng" algn="ctr">
+              <a:solidFill>
+                <a:schemeClr val="tx1">
+                  <a:lumMod val="15000"/>
+                  <a:lumOff val="85000"/>
+                </a:schemeClr>
+              </a:solidFill>
+              <a:round/>
+            </a:ln>
+            <a:effectLst/>
+          </c:spPr>
+        </c:majorGridlines>
+        <c:title>
+          <c:tx>
+            <c:rich>
+              <a:bodyPr rot="-5400000" spcFirstLastPara="1" vertOverflow="ellipsis" vert="horz" wrap="square" anchor="ctr" anchorCtr="1"/>
+              <a:lstStyle/>
+              <a:p>
+                <a:pPr>
+                  <a:defRPr sz="1000" b="0" i="0" u="none" strike="noStrike" kern="1200" baseline="0">
+                    <a:solidFill>
+                      <a:schemeClr val="tx1">
+                        <a:lumMod val="65000"/>
+                        <a:lumOff val="35000"/>
+                      </a:schemeClr>
+                    </a:solidFill>
+                    <a:latin typeface="+mn-lt"/>
+                    <a:ea typeface="+mn-ea"/>
+                    <a:cs typeface="+mn-cs"/>
+                  </a:defRPr>
+                </a:pPr>
+                <a:r>
+                  <a:rPr lang="en-US" dirty="0"/>
+                  <a:t>Power </a:t>
+                </a:r>
+                <a:r>
+                  <a:rPr lang="en-US" sz="800" b="0" i="0" u="none" strike="noStrike" kern="1200" baseline="0" dirty="0">
+                    <a:solidFill>
+                      <a:prstClr val="black">
+                        <a:lumMod val="65000"/>
+                        <a:lumOff val="35000"/>
+                      </a:prstClr>
+                    </a:solidFill>
+                    <a:latin typeface="Calibri" panose="020F0502020204030204" pitchFamily="34" charset="0"/>
+                    <a:cs typeface="Calibri" panose="020F0502020204030204" pitchFamily="34" charset="0"/>
+                  </a:rPr>
+                  <a:t>µV</a:t>
+                </a:r>
+                <a:r>
+                  <a:rPr lang="en-US" sz="800" b="0" i="0" u="none" strike="noStrike" kern="1200" baseline="30000" dirty="0">
+                    <a:solidFill>
+                      <a:prstClr val="black">
+                        <a:lumMod val="65000"/>
+                        <a:lumOff val="35000"/>
+                      </a:prstClr>
+                    </a:solidFill>
+                    <a:latin typeface="Calibri" panose="020F0502020204030204" pitchFamily="34" charset="0"/>
+                    <a:cs typeface="Calibri" panose="020F0502020204030204" pitchFamily="34" charset="0"/>
+                  </a:rPr>
+                  <a:t>2</a:t>
+                </a:r>
+                <a:r>
+                  <a:rPr lang="en-US" sz="800" b="0" i="0" u="none" strike="noStrike" kern="1200" baseline="0" dirty="0">
+                    <a:solidFill>
+                      <a:prstClr val="black">
+                        <a:lumMod val="65000"/>
+                        <a:lumOff val="35000"/>
+                      </a:prstClr>
+                    </a:solidFill>
+                    <a:latin typeface="Calibri" panose="020F0502020204030204" pitchFamily="34" charset="0"/>
+                    <a:cs typeface="Calibri" panose="020F0502020204030204" pitchFamily="34" charset="0"/>
+                  </a:rPr>
+                  <a:t>/Hz </a:t>
+                </a:r>
+                <a:r>
+                  <a:rPr lang="en-US" dirty="0"/>
+                  <a:t> </a:t>
+                </a:r>
+              </a:p>
+            </c:rich>
+          </c:tx>
+          <c:overlay val="0"/>
+          <c:spPr>
+            <a:noFill/>
+            <a:ln>
+              <a:noFill/>
+            </a:ln>
+            <a:effectLst/>
+          </c:spPr>
+          <c:txPr>
+            <a:bodyPr rot="-5400000" spcFirstLastPara="1" vertOverflow="ellipsis" vert="horz" wrap="square" anchor="ctr" anchorCtr="1"/>
+            <a:lstStyle/>
+            <a:p>
+              <a:pPr>
+                <a:defRPr sz="1000" b="0" i="0" u="none" strike="noStrike" kern="1200" baseline="0">
+                  <a:solidFill>
+                    <a:schemeClr val="tx1">
+                      <a:lumMod val="65000"/>
+                      <a:lumOff val="35000"/>
+                    </a:schemeClr>
+                  </a:solidFill>
+                  <a:latin typeface="+mn-lt"/>
+                  <a:ea typeface="+mn-ea"/>
+                  <a:cs typeface="+mn-cs"/>
+                </a:defRPr>
+              </a:pPr>
+              <a:endParaRPr lang="fr-FR"/>
+            </a:p>
+          </c:txPr>
+        </c:title>
+        <c:numFmt formatCode="General" sourceLinked="1"/>
+        <c:majorTickMark val="none"/>
+        <c:minorTickMark val="none"/>
+        <c:tickLblPos val="nextTo"/>
+        <c:spPr>
+          <a:noFill/>
+          <a:ln>
+            <a:noFill/>
+          </a:ln>
+          <a:effectLst/>
+        </c:spPr>
+        <c:txPr>
+          <a:bodyPr rot="-60000000" spcFirstLastPara="1" vertOverflow="ellipsis" vert="horz" wrap="square" anchor="ctr" anchorCtr="1"/>
+          <a:lstStyle/>
+          <a:p>
+            <a:pPr>
+              <a:defRPr sz="900" b="0" i="0" u="none" strike="noStrike" kern="1200" baseline="0">
+                <a:solidFill>
+                  <a:schemeClr val="tx1">
+                    <a:lumMod val="65000"/>
+                    <a:lumOff val="35000"/>
+                  </a:schemeClr>
+                </a:solidFill>
+                <a:latin typeface="+mn-lt"/>
+                <a:ea typeface="+mn-ea"/>
+                <a:cs typeface="+mn-cs"/>
+              </a:defRPr>
+            </a:pPr>
+            <a:endParaRPr lang="fr-FR"/>
+          </a:p>
+        </c:txPr>
+        <c:crossAx val="103474927"/>
+        <c:crosses val="autoZero"/>
+        <c:crossBetween val="between"/>
+      </c:valAx>
+      <c:spPr>
+        <a:noFill/>
+        <a:ln>
+          <a:noFill/>
+        </a:ln>
+        <a:effectLst/>
+      </c:spPr>
+    </c:plotArea>
+    <c:plotVisOnly val="1"/>
+    <c:dispBlanksAs val="gap"/>
+    <c:showDLblsOverMax val="0"/>
+  </c:chart>
+  <c:spPr>
+    <a:solidFill>
+      <a:schemeClr val="bg1"/>
+    </a:solidFill>
+    <a:ln w="9525" cap="flat" cmpd="sng" algn="ctr">
+      <a:solidFill>
+        <a:schemeClr val="tx1">
+          <a:lumMod val="15000"/>
+          <a:lumOff val="85000"/>
+        </a:schemeClr>
+      </a:solidFill>
+      <a:round/>
+    </a:ln>
+    <a:effectLst/>
+  </c:spPr>
+  <c:txPr>
+    <a:bodyPr/>
+    <a:lstStyle/>
+    <a:p>
+      <a:pPr>
+        <a:defRPr/>
+      </a:pPr>
+      <a:endParaRPr lang="fr-FR"/>
+    </a:p>
+  </c:txPr>
+  <c:externalData r:id="rId3">
+    <c:autoUpdate val="0"/>
+  </c:externalData>
+</c:chartSpace>
+</file>
+
+<file path=word/charts/chart2.xml><?xml version="1.0" encoding="utf-8"?>
+<c:chartSpace xmlns:c="http://schemas.openxmlformats.org/drawingml/2006/chart" xmlns:a="http://schemas.openxmlformats.org/drawingml/2006/main" xmlns:r="http://schemas.openxmlformats.org/officeDocument/2006/relationships" xmlns:c16r2="http://schemas.microsoft.com/office/drawing/2015/06/chart">
+  <c:date1904 val="0"/>
+  <c:lang val="en-US"/>
+  <c:roundedCorners val="0"/>
+  <mc:AlternateContent xmlns:mc="http://schemas.openxmlformats.org/markup-compatibility/2006">
+    <mc:Choice xmlns:c14="http://schemas.microsoft.com/office/drawing/2007/8/2/chart" Requires="c14">
+      <c14:style val="102"/>
+    </mc:Choice>
+    <mc:Fallback>
+      <c:style val="2"/>
+    </mc:Fallback>
+  </mc:AlternateContent>
+  <c:chart>
+    <c:title>
+      <c:tx>
+        <c:rich>
+          <a:bodyPr rot="0" spcFirstLastPara="1" vertOverflow="ellipsis" vert="horz" wrap="square" anchor="ctr" anchorCtr="1"/>
+          <a:lstStyle/>
+          <a:p>
+            <a:pPr>
+              <a:defRPr sz="1400" b="0" i="0" u="none" strike="noStrike" kern="1200" spc="0" baseline="0">
+                <a:solidFill>
+                  <a:schemeClr val="tx1">
+                    <a:lumMod val="65000"/>
+                    <a:lumOff val="35000"/>
+                  </a:schemeClr>
+                </a:solidFill>
+                <a:latin typeface="+mn-lt"/>
+                <a:ea typeface="+mn-ea"/>
+                <a:cs typeface="+mn-cs"/>
+              </a:defRPr>
+            </a:pPr>
+            <a:r>
+              <a:rPr lang="fr-CH" dirty="0" err="1"/>
+              <a:t>eeglab</a:t>
+            </a:r>
+            <a:r>
+              <a:rPr lang="fr-CH" dirty="0"/>
+              <a:t> (FFT)</a:t>
+            </a:r>
+          </a:p>
+        </c:rich>
+      </c:tx>
+      <c:overlay val="0"/>
+      <c:spPr>
+        <a:noFill/>
+        <a:ln>
+          <a:noFill/>
+        </a:ln>
+        <a:effectLst/>
+      </c:spPr>
+      <c:txPr>
+        <a:bodyPr rot="0" spcFirstLastPara="1" vertOverflow="ellipsis" vert="horz" wrap="square" anchor="ctr" anchorCtr="1"/>
+        <a:lstStyle/>
+        <a:p>
+          <a:pPr>
+            <a:defRPr sz="1400" b="0" i="0" u="none" strike="noStrike" kern="1200" spc="0" baseline="0">
+              <a:solidFill>
+                <a:schemeClr val="tx1">
+                  <a:lumMod val="65000"/>
+                  <a:lumOff val="35000"/>
+                </a:schemeClr>
+              </a:solidFill>
+              <a:latin typeface="+mn-lt"/>
+              <a:ea typeface="+mn-ea"/>
+              <a:cs typeface="+mn-cs"/>
+            </a:defRPr>
+          </a:pPr>
+          <a:endParaRPr lang="fr-FR"/>
+        </a:p>
+      </c:txPr>
+    </c:title>
+    <c:autoTitleDeleted val="0"/>
+    <c:plotArea>
+      <c:layout/>
+      <c:lineChart>
+        <c:grouping val="standard"/>
+        <c:varyColors val="0"/>
+        <c:ser>
+          <c:idx val="0"/>
+          <c:order val="0"/>
+          <c:spPr>
+            <a:ln w="28575" cap="rnd">
+              <a:solidFill>
+                <a:schemeClr val="accent1"/>
+              </a:solidFill>
+              <a:round/>
+            </a:ln>
+            <a:effectLst/>
+          </c:spPr>
+          <c:marker>
+            <c:symbol val="none"/>
+          </c:marker>
+          <c:val>
+            <c:numRef>
+              <c:f>Sheet1!$B$12:$B$19</c:f>
+              <c:numCache>
+                <c:formatCode>General</c:formatCode>
+                <c:ptCount val="8"/>
+                <c:pt idx="0">
+                  <c:v>1.18224489688873</c:v>
+                </c:pt>
+                <c:pt idx="1">
+                  <c:v>0.31281682848930398</c:v>
+                </c:pt>
+                <c:pt idx="2">
+                  <c:v>2.0905797481536901</c:v>
+                </c:pt>
+                <c:pt idx="3">
+                  <c:v>2.1139662265777601</c:v>
+                </c:pt>
+                <c:pt idx="4">
+                  <c:v>8.4533251821994795E-2</c:v>
+                </c:pt>
+                <c:pt idx="5">
+                  <c:v>8.6885310709476499E-2</c:v>
+                </c:pt>
+                <c:pt idx="6">
+                  <c:v>2.8422594070434602E-2</c:v>
+                </c:pt>
+                <c:pt idx="7">
+                  <c:v>0.27991807460784901</c:v>
+                </c:pt>
+              </c:numCache>
+            </c:numRef>
+          </c:val>
+          <c:smooth val="0"/>
+          <c:extLst>
+            <c:ext xmlns:c16="http://schemas.microsoft.com/office/drawing/2014/chart" uri="{C3380CC4-5D6E-409C-BE32-E72D297353CC}">
+              <c16:uniqueId val="{00000000-BFD4-402B-85E5-7BE967C9E7EA}"/>
+            </c:ext>
+          </c:extLst>
+        </c:ser>
+        <c:dLbls>
+          <c:showLegendKey val="0"/>
+          <c:showVal val="0"/>
+          <c:showCatName val="0"/>
+          <c:showSerName val="0"/>
+          <c:showPercent val="0"/>
+          <c:showBubbleSize val="0"/>
+        </c:dLbls>
+        <c:smooth val="0"/>
+        <c:axId val="210701695"/>
+        <c:axId val="210700735"/>
+      </c:lineChart>
+      <c:catAx>
+        <c:axId val="210701695"/>
+        <c:scaling>
+          <c:orientation val="minMax"/>
+        </c:scaling>
+        <c:delete val="0"/>
+        <c:axPos val="b"/>
+        <c:title>
+          <c:tx>
+            <c:rich>
+              <a:bodyPr rot="0" spcFirstLastPara="1" vertOverflow="ellipsis" vert="horz" wrap="square" anchor="ctr" anchorCtr="1"/>
+              <a:lstStyle/>
+              <a:p>
+                <a:pPr>
+                  <a:defRPr sz="1000" b="0" i="0" u="none" strike="noStrike" kern="1200" baseline="0">
+                    <a:solidFill>
+                      <a:schemeClr val="tx1">
+                        <a:lumMod val="65000"/>
+                        <a:lumOff val="35000"/>
+                      </a:schemeClr>
+                    </a:solidFill>
+                    <a:latin typeface="+mn-lt"/>
+                    <a:ea typeface="+mn-ea"/>
+                    <a:cs typeface="+mn-cs"/>
+                  </a:defRPr>
+                </a:pPr>
+                <a:r>
+                  <a:rPr lang="en-US" sz="1000" b="0" i="0" u="none" strike="noStrike" kern="1200" baseline="0" dirty="0">
+                    <a:solidFill>
+                      <a:prstClr val="black">
+                        <a:lumMod val="65000"/>
+                        <a:lumOff val="35000"/>
+                      </a:prstClr>
+                    </a:solidFill>
+                  </a:rPr>
+                  <a:t>Frequency </a:t>
+                </a:r>
+              </a:p>
+            </c:rich>
+          </c:tx>
+          <c:overlay val="0"/>
+          <c:spPr>
+            <a:noFill/>
+            <a:ln>
+              <a:noFill/>
+            </a:ln>
+            <a:effectLst/>
+          </c:spPr>
+          <c:txPr>
+            <a:bodyPr rot="0" spcFirstLastPara="1" vertOverflow="ellipsis" vert="horz" wrap="square" anchor="ctr" anchorCtr="1"/>
+            <a:lstStyle/>
+            <a:p>
+              <a:pPr>
+                <a:defRPr sz="1000" b="0" i="0" u="none" strike="noStrike" kern="1200" baseline="0">
+                  <a:solidFill>
+                    <a:schemeClr val="tx1">
+                      <a:lumMod val="65000"/>
+                      <a:lumOff val="35000"/>
+                    </a:schemeClr>
+                  </a:solidFill>
+                  <a:latin typeface="+mn-lt"/>
+                  <a:ea typeface="+mn-ea"/>
+                  <a:cs typeface="+mn-cs"/>
+                </a:defRPr>
+              </a:pPr>
+              <a:endParaRPr lang="fr-FR"/>
+            </a:p>
+          </c:txPr>
+        </c:title>
+        <c:numFmt formatCode="General" sourceLinked="1"/>
+        <c:majorTickMark val="none"/>
+        <c:minorTickMark val="none"/>
+        <c:tickLblPos val="nextTo"/>
+        <c:spPr>
+          <a:noFill/>
+          <a:ln w="9525" cap="flat" cmpd="sng" algn="ctr">
+            <a:solidFill>
+              <a:schemeClr val="tx1">
+                <a:lumMod val="15000"/>
+                <a:lumOff val="85000"/>
+              </a:schemeClr>
+            </a:solidFill>
+            <a:round/>
+          </a:ln>
+          <a:effectLst/>
+        </c:spPr>
+        <c:txPr>
+          <a:bodyPr rot="-60000000" spcFirstLastPara="1" vertOverflow="ellipsis" vert="horz" wrap="square" anchor="ctr" anchorCtr="1"/>
+          <a:lstStyle/>
+          <a:p>
+            <a:pPr>
+              <a:defRPr sz="900" b="0" i="0" u="none" strike="noStrike" kern="1200" baseline="0">
+                <a:solidFill>
+                  <a:schemeClr val="tx1">
+                    <a:lumMod val="65000"/>
+                    <a:lumOff val="35000"/>
+                  </a:schemeClr>
+                </a:solidFill>
+                <a:latin typeface="+mn-lt"/>
+                <a:ea typeface="+mn-ea"/>
+                <a:cs typeface="+mn-cs"/>
+              </a:defRPr>
+            </a:pPr>
+            <a:endParaRPr lang="fr-FR"/>
+          </a:p>
+        </c:txPr>
+        <c:crossAx val="210700735"/>
+        <c:crosses val="autoZero"/>
+        <c:auto val="1"/>
+        <c:lblAlgn val="ctr"/>
+        <c:lblOffset val="100"/>
+        <c:noMultiLvlLbl val="0"/>
+      </c:catAx>
+      <c:valAx>
+        <c:axId val="210700735"/>
+        <c:scaling>
+          <c:orientation val="minMax"/>
+        </c:scaling>
+        <c:delete val="0"/>
+        <c:axPos val="l"/>
+        <c:majorGridlines>
+          <c:spPr>
+            <a:ln w="9525" cap="flat" cmpd="sng" algn="ctr">
+              <a:solidFill>
+                <a:schemeClr val="tx1">
+                  <a:lumMod val="15000"/>
+                  <a:lumOff val="85000"/>
+                </a:schemeClr>
+              </a:solidFill>
+              <a:round/>
+            </a:ln>
+            <a:effectLst/>
+          </c:spPr>
+        </c:majorGridlines>
+        <c:title>
+          <c:tx>
+            <c:rich>
+              <a:bodyPr rot="-5400000" spcFirstLastPara="1" vertOverflow="ellipsis" vert="horz" wrap="square" anchor="ctr" anchorCtr="1"/>
+              <a:lstStyle/>
+              <a:p>
+                <a:pPr>
+                  <a:defRPr sz="1000" b="0" i="0" u="none" strike="noStrike" kern="1200" baseline="0">
+                    <a:solidFill>
+                      <a:schemeClr val="tx1">
+                        <a:lumMod val="65000"/>
+                        <a:lumOff val="35000"/>
+                      </a:schemeClr>
+                    </a:solidFill>
+                    <a:latin typeface="+mn-lt"/>
+                    <a:ea typeface="+mn-ea"/>
+                    <a:cs typeface="+mn-cs"/>
+                  </a:defRPr>
+                </a:pPr>
+                <a:r>
+                  <a:rPr lang="en-US" sz="1000" b="0" i="0" u="none" strike="noStrike" kern="1200" baseline="0" dirty="0">
+                    <a:solidFill>
+                      <a:prstClr val="black">
+                        <a:lumMod val="65000"/>
+                        <a:lumOff val="35000"/>
+                      </a:prstClr>
+                    </a:solidFill>
+                  </a:rPr>
+                  <a:t>Power </a:t>
+                </a:r>
+                <a:r>
+                  <a:rPr lang="en-US" sz="800" b="0" i="0" u="none" strike="noStrike" kern="1200" baseline="0" dirty="0">
+                    <a:solidFill>
+                      <a:prstClr val="black">
+                        <a:lumMod val="65000"/>
+                        <a:lumOff val="35000"/>
+                      </a:prstClr>
+                    </a:solidFill>
+                    <a:latin typeface="Calibri" panose="020F0502020204030204" pitchFamily="34" charset="0"/>
+                    <a:cs typeface="Calibri" panose="020F0502020204030204" pitchFamily="34" charset="0"/>
+                  </a:rPr>
+                  <a:t>µV</a:t>
+                </a:r>
+                <a:r>
+                  <a:rPr lang="en-US" sz="800" b="0" i="0" u="none" strike="noStrike" kern="1200" baseline="30000" dirty="0">
+                    <a:solidFill>
+                      <a:prstClr val="black">
+                        <a:lumMod val="65000"/>
+                        <a:lumOff val="35000"/>
+                      </a:prstClr>
+                    </a:solidFill>
+                    <a:latin typeface="Calibri" panose="020F0502020204030204" pitchFamily="34" charset="0"/>
+                    <a:cs typeface="Calibri" panose="020F0502020204030204" pitchFamily="34" charset="0"/>
+                  </a:rPr>
+                  <a:t>2</a:t>
+                </a:r>
+                <a:r>
+                  <a:rPr lang="en-US" sz="800" b="0" i="0" u="none" strike="noStrike" kern="1200" baseline="0" dirty="0">
+                    <a:solidFill>
+                      <a:prstClr val="black">
+                        <a:lumMod val="65000"/>
+                        <a:lumOff val="35000"/>
+                      </a:prstClr>
+                    </a:solidFill>
+                    <a:latin typeface="Calibri" panose="020F0502020204030204" pitchFamily="34" charset="0"/>
+                    <a:cs typeface="Calibri" panose="020F0502020204030204" pitchFamily="34" charset="0"/>
+                  </a:rPr>
+                  <a:t>/Hz </a:t>
+                </a:r>
+                <a:r>
+                  <a:rPr lang="en-US" sz="1000" b="0" i="0" u="none" strike="noStrike" kern="1200" baseline="0" dirty="0">
+                    <a:solidFill>
+                      <a:prstClr val="black">
+                        <a:lumMod val="65000"/>
+                        <a:lumOff val="35000"/>
+                      </a:prstClr>
+                    </a:solidFill>
+                  </a:rPr>
+                  <a:t> </a:t>
+                </a:r>
+              </a:p>
+            </c:rich>
+          </c:tx>
+          <c:overlay val="0"/>
+          <c:spPr>
+            <a:noFill/>
+            <a:ln>
+              <a:noFill/>
+            </a:ln>
+            <a:effectLst/>
+          </c:spPr>
+          <c:txPr>
+            <a:bodyPr rot="-5400000" spcFirstLastPara="1" vertOverflow="ellipsis" vert="horz" wrap="square" anchor="ctr" anchorCtr="1"/>
+            <a:lstStyle/>
+            <a:p>
+              <a:pPr>
+                <a:defRPr sz="1000" b="0" i="0" u="none" strike="noStrike" kern="1200" baseline="0">
+                  <a:solidFill>
+                    <a:schemeClr val="tx1">
+                      <a:lumMod val="65000"/>
+                      <a:lumOff val="35000"/>
+                    </a:schemeClr>
+                  </a:solidFill>
+                  <a:latin typeface="+mn-lt"/>
+                  <a:ea typeface="+mn-ea"/>
+                  <a:cs typeface="+mn-cs"/>
+                </a:defRPr>
+              </a:pPr>
+              <a:endParaRPr lang="fr-FR"/>
+            </a:p>
+          </c:txPr>
+        </c:title>
+        <c:numFmt formatCode="General" sourceLinked="1"/>
+        <c:majorTickMark val="none"/>
+        <c:minorTickMark val="none"/>
+        <c:tickLblPos val="nextTo"/>
+        <c:spPr>
+          <a:noFill/>
+          <a:ln>
+            <a:noFill/>
+          </a:ln>
+          <a:effectLst/>
+        </c:spPr>
+        <c:txPr>
+          <a:bodyPr rot="-60000000" spcFirstLastPara="1" vertOverflow="ellipsis" vert="horz" wrap="square" anchor="ctr" anchorCtr="1"/>
+          <a:lstStyle/>
+          <a:p>
+            <a:pPr>
+              <a:defRPr sz="900" b="0" i="0" u="none" strike="noStrike" kern="1200" baseline="0">
+                <a:solidFill>
+                  <a:schemeClr val="tx1">
+                    <a:lumMod val="65000"/>
+                    <a:lumOff val="35000"/>
+                  </a:schemeClr>
+                </a:solidFill>
+                <a:latin typeface="+mn-lt"/>
+                <a:ea typeface="+mn-ea"/>
+                <a:cs typeface="+mn-cs"/>
+              </a:defRPr>
+            </a:pPr>
+            <a:endParaRPr lang="fr-FR"/>
+          </a:p>
+        </c:txPr>
+        <c:crossAx val="210701695"/>
+        <c:crosses val="autoZero"/>
+        <c:crossBetween val="between"/>
+      </c:valAx>
+      <c:spPr>
+        <a:noFill/>
+        <a:ln>
+          <a:noFill/>
+        </a:ln>
+        <a:effectLst/>
+      </c:spPr>
+    </c:plotArea>
+    <c:plotVisOnly val="1"/>
+    <c:dispBlanksAs val="gap"/>
+    <c:showDLblsOverMax val="0"/>
+  </c:chart>
+  <c:spPr>
+    <a:solidFill>
+      <a:schemeClr val="bg1"/>
+    </a:solidFill>
+    <a:ln w="9525" cap="flat" cmpd="sng" algn="ctr">
+      <a:solidFill>
+        <a:schemeClr val="tx1">
+          <a:lumMod val="15000"/>
+          <a:lumOff val="85000"/>
+        </a:schemeClr>
+      </a:solidFill>
+      <a:round/>
+    </a:ln>
+    <a:effectLst/>
+  </c:spPr>
+  <c:txPr>
+    <a:bodyPr/>
+    <a:lstStyle/>
+    <a:p>
+      <a:pPr>
+        <a:defRPr/>
+      </a:pPr>
+      <a:endParaRPr lang="fr-FR"/>
+    </a:p>
+  </c:txPr>
+  <c:externalData r:id="rId3">
+    <c:autoUpdate val="0"/>
+  </c:externalData>
+</c:chartSpace>
+</file>
+
+<file path=word/charts/colors1.xml><?xml version="1.0" encoding="utf-8"?>
+<cs:colorStyle xmlns:cs="http://schemas.microsoft.com/office/drawing/2012/chartStyle" xmlns:a="http://schemas.openxmlformats.org/drawingml/2006/main" meth="cycle" id="10">
+  <a:schemeClr val="accent1"/>
+  <a:schemeClr val="accent2"/>
+  <a:schemeClr val="accent3"/>
+  <a:schemeClr val="accent4"/>
+  <a:schemeClr val="accent5"/>
+  <a:schemeClr val="accent6"/>
+  <cs:variation/>
+  <cs:variation>
+    <a:lumMod val="60000"/>
+  </cs:variation>
+  <cs:variation>
+    <a:lumMod val="80000"/>
+    <a:lumOff val="20000"/>
+  </cs:variation>
+  <cs:variation>
+    <a:lumMod val="80000"/>
+  </cs:variation>
+  <cs:variation>
+    <a:lumMod val="60000"/>
+    <a:lumOff val="40000"/>
+  </cs:variation>
+  <cs:variation>
+    <a:lumMod val="50000"/>
+  </cs:variation>
+  <cs:variation>
+    <a:lumMod val="70000"/>
+    <a:lumOff val="30000"/>
+  </cs:variation>
+  <cs:variation>
+    <a:lumMod val="70000"/>
+  </cs:variation>
+  <cs:variation>
+    <a:lumMod val="50000"/>
+    <a:lumOff val="50000"/>
+  </cs:variation>
+</cs:colorStyle>
+</file>
+
+<file path=word/charts/colors2.xml><?xml version="1.0" encoding="utf-8"?>
+<cs:colorStyle xmlns:cs="http://schemas.microsoft.com/office/drawing/2012/chartStyle" xmlns:a="http://schemas.openxmlformats.org/drawingml/2006/main" meth="cycle" id="10">
+  <a:schemeClr val="accent1"/>
+  <a:schemeClr val="accent2"/>
+  <a:schemeClr val="accent3"/>
+  <a:schemeClr val="accent4"/>
+  <a:schemeClr val="accent5"/>
+  <a:schemeClr val="accent6"/>
+  <cs:variation/>
+  <cs:variation>
+    <a:lumMod val="60000"/>
+  </cs:variation>
+  <cs:variation>
+    <a:lumMod val="80000"/>
+    <a:lumOff val="20000"/>
+  </cs:variation>
+  <cs:variation>
+    <a:lumMod val="80000"/>
+  </cs:variation>
+  <cs:variation>
+    <a:lumMod val="60000"/>
+    <a:lumOff val="40000"/>
+  </cs:variation>
+  <cs:variation>
+    <a:lumMod val="50000"/>
+  </cs:variation>
+  <cs:variation>
+    <a:lumMod val="70000"/>
+    <a:lumOff val="30000"/>
+  </cs:variation>
+  <cs:variation>
+    <a:lumMod val="70000"/>
+  </cs:variation>
+  <cs:variation>
+    <a:lumMod val="50000"/>
+    <a:lumOff val="50000"/>
+  </cs:variation>
+</cs:colorStyle>
+</file>
+
+<file path=word/charts/style1.xml><?xml version="1.0" encoding="utf-8"?>
+<cs:chartStyle xmlns:cs="http://schemas.microsoft.com/office/drawing/2012/chartStyle" xmlns:a="http://schemas.openxmlformats.org/drawingml/2006/main" id="227">
+  <cs:axisTitle>
+    <cs:lnRef idx="0"/>
+    <cs:fillRef idx="0"/>
+    <cs:effectRef idx="0"/>
+    <cs:fontRef idx="minor">
+      <a:schemeClr val="tx1">
+        <a:lumMod val="65000"/>
+        <a:lumOff val="35000"/>
+      </a:schemeClr>
+    </cs:fontRef>
+    <cs:defRPr sz="1000" kern="1200"/>
+  </cs:axisTitle>
+  <cs:categoryAxis>
+    <cs:lnRef idx="0"/>
+    <cs:fillRef idx="0"/>
+    <cs:effectRef idx="0"/>
+    <cs:fontRef idx="minor">
+      <a:schemeClr val="tx1">
+        <a:lumMod val="65000"/>
+        <a:lumOff val="35000"/>
+      </a:schemeClr>
+    </cs:fontRef>
+    <cs:spPr>
+      <a:ln w="9525" cap="flat" cmpd="sng" algn="ctr">
+        <a:solidFill>
+          <a:schemeClr val="tx1">
+            <a:lumMod val="15000"/>
+            <a:lumOff val="85000"/>
+          </a:schemeClr>
+        </a:solidFill>
+        <a:round/>
+      </a:ln>
+    </cs:spPr>
+    <cs:defRPr sz="900" kern="1200"/>
+  </cs:categoryAxis>
+  <cs:chartArea mods="allowNoFillOverride allowNoLineOverride">
+    <cs:lnRef idx="0"/>
+    <cs:fillRef idx="0"/>
+    <cs:effectRef idx="0"/>
+    <cs:fontRef idx="minor">
+      <a:schemeClr val="tx1"/>
+    </cs:fontRef>
+    <cs:spPr>
+      <a:solidFill>
+        <a:schemeClr val="bg1"/>
+      </a:solidFill>
+      <a:ln w="9525" cap="flat" cmpd="sng" algn="ctr">
+        <a:solidFill>
+          <a:schemeClr val="tx1">
+            <a:lumMod val="15000"/>
+            <a:lumOff val="85000"/>
+          </a:schemeClr>
+        </a:solidFill>
+        <a:round/>
+      </a:ln>
+    </cs:spPr>
+    <cs:defRPr sz="1000" kern="1200"/>
+  </cs:chartArea>
+  <cs:dataLabel>
+    <cs:lnRef idx="0"/>
+    <cs:fillRef idx="0"/>
+    <cs:effectRef idx="0"/>
+    <cs:fontRef idx="minor">
+      <a:schemeClr val="tx1">
+        <a:lumMod val="75000"/>
+        <a:lumOff val="25000"/>
+      </a:schemeClr>
+    </cs:fontRef>
+    <cs:defRPr sz="900" kern="1200"/>
+  </cs:dataLabel>
+  <cs:dataLabelCallout>
+    <cs:lnRef idx="0"/>
+    <cs:fillRef idx="0"/>
+    <cs:effectRef idx="0"/>
+    <cs:fontRef idx="minor">
+      <a:schemeClr val="dk1">
+        <a:lumMod val="65000"/>
+        <a:lumOff val="35000"/>
+      </a:schemeClr>
+    </cs:fontRef>
+    <cs:spPr>
+      <a:solidFill>
+        <a:schemeClr val="lt1"/>
+      </a:solidFill>
+      <a:ln>
+        <a:solidFill>
+          <a:schemeClr val="dk1">
+            <a:lumMod val="25000"/>
+            <a:lumOff val="75000"/>
+          </a:schemeClr>
+        </a:solidFill>
+      </a:ln>
+    </cs:spPr>
+    <cs:defRPr sz="900" kern="1200"/>
+    <cs:bodyPr rot="0" spcFirstLastPara="1" vertOverflow="clip" horzOverflow="clip" vert="horz" wrap="square" lIns="36576" tIns="18288" rIns="36576" bIns="18288" anchor="ctr" anchorCtr="1">
+      <a:spAutoFit/>
+    </cs:bodyPr>
+  </cs:dataLabelCallout>
+  <cs:dataPoint>
+    <cs:lnRef idx="0"/>
+    <cs:fillRef idx="1">
+      <cs:styleClr val="auto"/>
+    </cs:fillRef>
+    <cs:effectRef idx="0"/>
+    <cs:fontRef idx="minor">
+      <a:schemeClr val="tx1"/>
+    </cs:fontRef>
+    <cs:spPr>
+      <a:solidFill>
+        <a:schemeClr val="phClr"/>
+      </a:solidFill>
+    </cs:spPr>
+  </cs:dataPoint>
+  <cs:dataPoint3D>
+    <cs:lnRef idx="0"/>
+    <cs:fillRef idx="1">
+      <cs:styleClr val="auto"/>
+    </cs:fillRef>
+    <cs:effectRef idx="0"/>
+    <cs:fontRef idx="minor">
+      <a:schemeClr val="tx1"/>
+    </cs:fontRef>
+    <cs:spPr>
+      <a:solidFill>
+        <a:schemeClr val="phClr"/>
+      </a:solidFill>
+    </cs:spPr>
+  </cs:dataPoint3D>
+  <cs:dataPointLine>
+    <cs:lnRef idx="0">
+      <cs:styleClr val="auto"/>
+    </cs:lnRef>
+    <cs:fillRef idx="1"/>
+    <cs:effectRef idx="0"/>
+    <cs:fontRef idx="minor">
+      <a:schemeClr val="tx1"/>
+    </cs:fontRef>
+    <cs:spPr>
+      <a:ln w="28575" cap="rnd">
+        <a:solidFill>
+          <a:schemeClr val="phClr"/>
+        </a:solidFill>
+        <a:round/>
+      </a:ln>
+    </cs:spPr>
+  </cs:dataPointLine>
+  <cs:dataPointMarker>
+    <cs:lnRef idx="0">
+      <cs:styleClr val="auto"/>
+    </cs:lnRef>
+    <cs:fillRef idx="1">
+      <cs:styleClr val="auto"/>
+    </cs:fillRef>
+    <cs:effectRef idx="0"/>
+    <cs:fontRef idx="minor">
+      <a:schemeClr val="tx1"/>
+    </cs:fontRef>
+    <cs:spPr>
+      <a:solidFill>
+        <a:schemeClr val="phClr"/>
+      </a:solidFill>
+      <a:ln w="9525">
+        <a:solidFill>
+          <a:schemeClr val="phClr"/>
+        </a:solidFill>
+      </a:ln>
+    </cs:spPr>
+  </cs:dataPointMarker>
+  <cs:dataPointMarkerLayout symbol="circle" size="5"/>
+  <cs:dataPointWireframe>
+    <cs:lnRef idx="0">
+      <cs:styleClr val="auto"/>
+    </cs:lnRef>
+    <cs:fillRef idx="1"/>
+    <cs:effectRef idx="0"/>
+    <cs:fontRef idx="minor">
+      <a:schemeClr val="tx1"/>
+    </cs:fontRef>
+    <cs:spPr>
+      <a:ln w="9525" cap="rnd">
+        <a:solidFill>
+          <a:schemeClr val="phClr"/>
+        </a:solidFill>
+        <a:round/>
+      </a:ln>
+    </cs:spPr>
+  </cs:dataPointWireframe>
+  <cs:dataTable>
+    <cs:lnRef idx="0"/>
+    <cs:fillRef idx="0"/>
+    <cs:effectRef idx="0"/>
+    <cs:fontRef idx="minor">
+      <a:schemeClr val="tx1">
+        <a:lumMod val="65000"/>
+        <a:lumOff val="35000"/>
+      </a:schemeClr>
+    </cs:fontRef>
+    <cs:spPr>
+      <a:noFill/>
+      <a:ln w="9525" cap="flat" cmpd="sng" algn="ctr">
+        <a:solidFill>
+          <a:schemeClr val="tx1">
+            <a:lumMod val="15000"/>
+            <a:lumOff val="85000"/>
+          </a:schemeClr>
+        </a:solidFill>
+        <a:round/>
+      </a:ln>
+    </cs:spPr>
+    <cs:defRPr sz="900" kern="1200"/>
+  </cs:dataTable>
+  <cs:downBar>
+    <cs:lnRef idx="0"/>
+    <cs:fillRef idx="0"/>
+    <cs:effectRef idx="0"/>
+    <cs:fontRef idx="minor">
+      <a:schemeClr val="dk1"/>
+    </cs:fontRef>
+    <cs:spPr>
+      <a:solidFill>
+        <a:schemeClr val="dk1">
+          <a:lumMod val="65000"/>
+          <a:lumOff val="35000"/>
+        </a:schemeClr>
+      </a:solidFill>
+      <a:ln w="9525">
+        <a:solidFill>
+          <a:schemeClr val="tx1">
+            <a:lumMod val="65000"/>
+            <a:lumOff val="35000"/>
+          </a:schemeClr>
+        </a:solidFill>
+      </a:ln>
+    </cs:spPr>
+  </cs:downBar>
+  <cs:dropLine>
+    <cs:lnRef idx="0"/>
+    <cs:fillRef idx="0"/>
+    <cs:effectRef idx="0"/>
+    <cs:fontRef idx="minor">
+      <a:schemeClr val="tx1"/>
+    </cs:fontRef>
+    <cs:spPr>
+      <a:ln w="9525" cap="flat" cmpd="sng" algn="ctr">
+        <a:solidFill>
+          <a:schemeClr val="tx1">
+            <a:lumMod val="35000"/>
+            <a:lumOff val="65000"/>
+          </a:schemeClr>
+        </a:solidFill>
+        <a:round/>
+      </a:ln>
+    </cs:spPr>
+  </cs:dropLine>
+  <cs:errorBar>
+    <cs:lnRef idx="0"/>
+    <cs:fillRef idx="0"/>
+    <cs:effectRef idx="0"/>
+    <cs:fontRef idx="minor">
+      <a:schemeClr val="tx1"/>
+    </cs:fontRef>
+    <cs:spPr>
+      <a:ln w="9525" cap="flat" cmpd="sng" algn="ctr">
+        <a:solidFill>
+          <a:schemeClr val="tx1">
+            <a:lumMod val="65000"/>
+            <a:lumOff val="35000"/>
+          </a:schemeClr>
+        </a:solidFill>
+        <a:round/>
+      </a:ln>
+    </cs:spPr>
+  </cs:errorBar>
+  <cs:floor>
+    <cs:lnRef idx="0"/>
+    <cs:fillRef idx="0"/>
+    <cs:effectRef idx="0"/>
+    <cs:fontRef idx="minor">
+      <a:schemeClr val="tx1"/>
+    </cs:fontRef>
+    <cs:spPr>
+      <a:noFill/>
+      <a:ln>
+        <a:noFill/>
+      </a:ln>
+    </cs:spPr>
+  </cs:floor>
+  <cs:gridlineMajor>
+    <cs:lnRef idx="0"/>
+    <cs:fillRef idx="0"/>
+    <cs:effectRef idx="0"/>
+    <cs:fontRef idx="minor">
+      <a:schemeClr val="tx1"/>
+    </cs:fontRef>
+    <cs:spPr>
+      <a:ln w="9525" cap="flat" cmpd="sng" algn="ctr">
+        <a:solidFill>
+          <a:schemeClr val="tx1">
+            <a:lumMod val="15000"/>
+            <a:lumOff val="85000"/>
+          </a:schemeClr>
+        </a:solidFill>
+        <a:round/>
+      </a:ln>
+    </cs:spPr>
+  </cs:gridlineMajor>
+  <cs:gridlineMinor>
+    <cs:lnRef idx="0"/>
+    <cs:fillRef idx="0"/>
+    <cs:effectRef idx="0"/>
+    <cs:fontRef idx="minor">
+      <a:schemeClr val="tx1"/>
+    </cs:fontRef>
+    <cs:spPr>
+      <a:ln w="9525" cap="flat" cmpd="sng" algn="ctr">
+        <a:solidFill>
+          <a:schemeClr val="tx1">
+            <a:lumMod val="5000"/>
+            <a:lumOff val="95000"/>
+          </a:schemeClr>
+        </a:solidFill>
+        <a:round/>
+      </a:ln>
+    </cs:spPr>
+  </cs:gridlineMinor>
+  <cs:hiLoLine>
+    <cs:lnRef idx="0"/>
+    <cs:fillRef idx="0"/>
+    <cs:effectRef idx="0"/>
+    <cs:fontRef idx="minor">
+      <a:schemeClr val="tx1"/>
+    </cs:fontRef>
+    <cs:spPr>
+      <a:ln w="9525" cap="flat" cmpd="sng" algn="ctr">
+        <a:solidFill>
+          <a:schemeClr val="tx1">
+            <a:lumMod val="75000"/>
+            <a:lumOff val="25000"/>
+          </a:schemeClr>
+        </a:solidFill>
+        <a:round/>
+      </a:ln>
+    </cs:spPr>
+  </cs:hiLoLine>
+  <cs:leaderLine>
+    <cs:lnRef idx="0"/>
+    <cs:fillRef idx="0"/>
+    <cs:effectRef idx="0"/>
+    <cs:fontRef idx="minor">
+      <a:schemeClr val="tx1"/>
+    </cs:fontRef>
+    <cs:spPr>
+      <a:ln w="9525" cap="flat" cmpd="sng" algn="ctr">
+        <a:solidFill>
+          <a:schemeClr val="tx1">
+            <a:lumMod val="35000"/>
+            <a:lumOff val="65000"/>
+          </a:schemeClr>
+        </a:solidFill>
+        <a:round/>
+      </a:ln>
+    </cs:spPr>
+  </cs:leaderLine>
+  <cs:legend>
+    <cs:lnRef idx="0"/>
+    <cs:fillRef idx="0"/>
+    <cs:effectRef idx="0"/>
+    <cs:fontRef idx="minor">
+      <a:schemeClr val="tx1">
+        <a:lumMod val="65000"/>
+        <a:lumOff val="35000"/>
+      </a:schemeClr>
+    </cs:fontRef>
+    <cs:defRPr sz="900" kern="1200"/>
+  </cs:legend>
+  <cs:plotArea mods="allowNoFillOverride allowNoLineOverride">
+    <cs:lnRef idx="0"/>
+    <cs:fillRef idx="0"/>
+    <cs:effectRef idx="0"/>
+    <cs:fontRef idx="minor">
+      <a:schemeClr val="tx1"/>
+    </cs:fontRef>
+  </cs:plotArea>
+  <cs:plotArea3D mods="allowNoFillOverride allowNoLineOverride">
+    <cs:lnRef idx="0"/>
+    <cs:fillRef idx="0"/>
+    <cs:effectRef idx="0"/>
+    <cs:fontRef idx="minor">
+      <a:schemeClr val="tx1"/>
+    </cs:fontRef>
+  </cs:plotArea3D>
+  <cs:seriesAxis>
+    <cs:lnRef idx="0"/>
+    <cs:fillRef idx="0"/>
+    <cs:effectRef idx="0"/>
+    <cs:fontRef idx="minor">
+      <a:schemeClr val="tx1">
+        <a:lumMod val="65000"/>
+        <a:lumOff val="35000"/>
+      </a:schemeClr>
+    </cs:fontRef>
+    <cs:defRPr sz="900" kern="1200"/>
+  </cs:seriesAxis>
+  <cs:seriesLine>
+    <cs:lnRef idx="0"/>
+    <cs:fillRef idx="0"/>
+    <cs:effectRef idx="0"/>
+    <cs:fontRef idx="minor">
+      <a:schemeClr val="tx1"/>
+    </cs:fontRef>
+    <cs:spPr>
+      <a:ln w="9525" cap="flat" cmpd="sng" algn="ctr">
+        <a:solidFill>
+          <a:schemeClr val="tx1">
+            <a:lumMod val="35000"/>
+            <a:lumOff val="65000"/>
+          </a:schemeClr>
+        </a:solidFill>
+        <a:round/>
+      </a:ln>
+    </cs:spPr>
+  </cs:seriesLine>
+  <cs:title>
+    <cs:lnRef idx="0"/>
+    <cs:fillRef idx="0"/>
+    <cs:effectRef idx="0"/>
+    <cs:fontRef idx="minor">
+      <a:schemeClr val="tx1">
+        <a:lumMod val="65000"/>
+        <a:lumOff val="35000"/>
+      </a:schemeClr>
+    </cs:fontRef>
+    <cs:defRPr sz="1400" b="0" kern="1200" spc="0" baseline="0"/>
+  </cs:title>
+  <cs:trendline>
+    <cs:lnRef idx="0">
+      <cs:styleClr val="auto"/>
+    </cs:lnRef>
+    <cs:fillRef idx="0"/>
+    <cs:effectRef idx="0"/>
+    <cs:fontRef idx="minor">
+      <a:schemeClr val="tx1"/>
+    </cs:fontRef>
+    <cs:spPr>
+      <a:ln w="19050" cap="rnd">
+        <a:solidFill>
+          <a:schemeClr val="phClr"/>
+        </a:solidFill>
+        <a:prstDash val="sysDot"/>
+      </a:ln>
+    </cs:spPr>
+  </cs:trendline>
+  <cs:trendlineLabel>
+    <cs:lnRef idx="0"/>
+    <cs:fillRef idx="0"/>
+    <cs:effectRef idx="0"/>
+    <cs:fontRef idx="minor">
+      <a:schemeClr val="tx1">
+        <a:lumMod val="65000"/>
+        <a:lumOff val="35000"/>
+      </a:schemeClr>
+    </cs:fontRef>
+    <cs:defRPr sz="900" kern="1200"/>
+  </cs:trendlineLabel>
+  <cs:upBar>
+    <cs:lnRef idx="0"/>
+    <cs:fillRef idx="0"/>
+    <cs:effectRef idx="0"/>
+    <cs:fontRef idx="minor">
+      <a:schemeClr val="dk1"/>
+    </cs:fontRef>
+    <cs:spPr>
+      <a:solidFill>
+        <a:schemeClr val="lt1"/>
+      </a:solidFill>
+      <a:ln w="9525">
+        <a:solidFill>
+          <a:schemeClr val="tx1">
+            <a:lumMod val="15000"/>
+            <a:lumOff val="85000"/>
+          </a:schemeClr>
+        </a:solidFill>
+      </a:ln>
+    </cs:spPr>
+  </cs:upBar>
+  <cs:valueAxis>
+    <cs:lnRef idx="0"/>
+    <cs:fillRef idx="0"/>
+    <cs:effectRef idx="0"/>
+    <cs:fontRef idx="minor">
+      <a:schemeClr val="tx1">
+        <a:lumMod val="65000"/>
+        <a:lumOff val="35000"/>
+      </a:schemeClr>
+    </cs:fontRef>
+    <cs:defRPr sz="900" kern="1200"/>
+  </cs:valueAxis>
+  <cs:wall>
+    <cs:lnRef idx="0"/>
+    <cs:fillRef idx="0"/>
+    <cs:effectRef idx="0"/>
+    <cs:fontRef idx="minor">
+      <a:schemeClr val="tx1"/>
+    </cs:fontRef>
+    <cs:spPr>
+      <a:noFill/>
+      <a:ln>
+        <a:noFill/>
+      </a:ln>
+    </cs:spPr>
+  </cs:wall>
+</cs:chartStyle>
+</file>
+
+<file path=word/charts/style2.xml><?xml version="1.0" encoding="utf-8"?>
+<cs:chartStyle xmlns:cs="http://schemas.microsoft.com/office/drawing/2012/chartStyle" xmlns:a="http://schemas.openxmlformats.org/drawingml/2006/main" id="227">
+  <cs:axisTitle>
+    <cs:lnRef idx="0"/>
+    <cs:fillRef idx="0"/>
+    <cs:effectRef idx="0"/>
+    <cs:fontRef idx="minor">
+      <a:schemeClr val="tx1">
+        <a:lumMod val="65000"/>
+        <a:lumOff val="35000"/>
+      </a:schemeClr>
+    </cs:fontRef>
+    <cs:defRPr sz="1000" kern="1200"/>
+  </cs:axisTitle>
+  <cs:categoryAxis>
+    <cs:lnRef idx="0"/>
+    <cs:fillRef idx="0"/>
+    <cs:effectRef idx="0"/>
+    <cs:fontRef idx="minor">
+      <a:schemeClr val="tx1">
+        <a:lumMod val="65000"/>
+        <a:lumOff val="35000"/>
+      </a:schemeClr>
+    </cs:fontRef>
+    <cs:spPr>
+      <a:ln w="9525" cap="flat" cmpd="sng" algn="ctr">
+        <a:solidFill>
+          <a:schemeClr val="tx1">
+            <a:lumMod val="15000"/>
+            <a:lumOff val="85000"/>
+          </a:schemeClr>
+        </a:solidFill>
+        <a:round/>
+      </a:ln>
+    </cs:spPr>
+    <cs:defRPr sz="900" kern="1200"/>
+  </cs:categoryAxis>
+  <cs:chartArea mods="allowNoFillOverride allowNoLineOverride">
+    <cs:lnRef idx="0"/>
+    <cs:fillRef idx="0"/>
+    <cs:effectRef idx="0"/>
+    <cs:fontRef idx="minor">
+      <a:schemeClr val="tx1"/>
+    </cs:fontRef>
+    <cs:spPr>
+      <a:solidFill>
+        <a:schemeClr val="bg1"/>
+      </a:solidFill>
+      <a:ln w="9525" cap="flat" cmpd="sng" algn="ctr">
+        <a:solidFill>
+          <a:schemeClr val="tx1">
+            <a:lumMod val="15000"/>
+            <a:lumOff val="85000"/>
+          </a:schemeClr>
+        </a:solidFill>
+        <a:round/>
+      </a:ln>
+    </cs:spPr>
+    <cs:defRPr sz="1000" kern="1200"/>
+  </cs:chartArea>
+  <cs:dataLabel>
+    <cs:lnRef idx="0"/>
+    <cs:fillRef idx="0"/>
+    <cs:effectRef idx="0"/>
+    <cs:fontRef idx="minor">
+      <a:schemeClr val="tx1">
+        <a:lumMod val="75000"/>
+        <a:lumOff val="25000"/>
+      </a:schemeClr>
+    </cs:fontRef>
+    <cs:defRPr sz="900" kern="1200"/>
+  </cs:dataLabel>
+  <cs:dataLabelCallout>
+    <cs:lnRef idx="0"/>
+    <cs:fillRef idx="0"/>
+    <cs:effectRef idx="0"/>
+    <cs:fontRef idx="minor">
+      <a:schemeClr val="dk1">
+        <a:lumMod val="65000"/>
+        <a:lumOff val="35000"/>
+      </a:schemeClr>
+    </cs:fontRef>
+    <cs:spPr>
+      <a:solidFill>
+        <a:schemeClr val="lt1"/>
+      </a:solidFill>
+      <a:ln>
+        <a:solidFill>
+          <a:schemeClr val="dk1">
+            <a:lumMod val="25000"/>
+            <a:lumOff val="75000"/>
+          </a:schemeClr>
+        </a:solidFill>
+      </a:ln>
+    </cs:spPr>
+    <cs:defRPr sz="900" kern="1200"/>
+    <cs:bodyPr rot="0" spcFirstLastPara="1" vertOverflow="clip" horzOverflow="clip" vert="horz" wrap="square" lIns="36576" tIns="18288" rIns="36576" bIns="18288" anchor="ctr" anchorCtr="1">
+      <a:spAutoFit/>
+    </cs:bodyPr>
+  </cs:dataLabelCallout>
+  <cs:dataPoint>
+    <cs:lnRef idx="0"/>
+    <cs:fillRef idx="1">
+      <cs:styleClr val="auto"/>
+    </cs:fillRef>
+    <cs:effectRef idx="0"/>
+    <cs:fontRef idx="minor">
+      <a:schemeClr val="tx1"/>
+    </cs:fontRef>
+    <cs:spPr>
+      <a:solidFill>
+        <a:schemeClr val="phClr"/>
+      </a:solidFill>
+    </cs:spPr>
+  </cs:dataPoint>
+  <cs:dataPoint3D>
+    <cs:lnRef idx="0"/>
+    <cs:fillRef idx="1">
+      <cs:styleClr val="auto"/>
+    </cs:fillRef>
+    <cs:effectRef idx="0"/>
+    <cs:fontRef idx="minor">
+      <a:schemeClr val="tx1"/>
+    </cs:fontRef>
+    <cs:spPr>
+      <a:solidFill>
+        <a:schemeClr val="phClr"/>
+      </a:solidFill>
+    </cs:spPr>
+  </cs:dataPoint3D>
+  <cs:dataPointLine>
+    <cs:lnRef idx="0">
+      <cs:styleClr val="auto"/>
+    </cs:lnRef>
+    <cs:fillRef idx="1"/>
+    <cs:effectRef idx="0"/>
+    <cs:fontRef idx="minor">
+      <a:schemeClr val="tx1"/>
+    </cs:fontRef>
+    <cs:spPr>
+      <a:ln w="28575" cap="rnd">
+        <a:solidFill>
+          <a:schemeClr val="phClr"/>
+        </a:solidFill>
+        <a:round/>
+      </a:ln>
+    </cs:spPr>
+  </cs:dataPointLine>
+  <cs:dataPointMarker>
+    <cs:lnRef idx="0">
+      <cs:styleClr val="auto"/>
+    </cs:lnRef>
+    <cs:fillRef idx="1">
+      <cs:styleClr val="auto"/>
+    </cs:fillRef>
+    <cs:effectRef idx="0"/>
+    <cs:fontRef idx="minor">
+      <a:schemeClr val="tx1"/>
+    </cs:fontRef>
+    <cs:spPr>
+      <a:solidFill>
+        <a:schemeClr val="phClr"/>
+      </a:solidFill>
+      <a:ln w="9525">
+        <a:solidFill>
+          <a:schemeClr val="phClr"/>
+        </a:solidFill>
+      </a:ln>
+    </cs:spPr>
+  </cs:dataPointMarker>
+  <cs:dataPointMarkerLayout symbol="circle" size="5"/>
+  <cs:dataPointWireframe>
+    <cs:lnRef idx="0">
+      <cs:styleClr val="auto"/>
+    </cs:lnRef>
+    <cs:fillRef idx="1"/>
+    <cs:effectRef idx="0"/>
+    <cs:fontRef idx="minor">
+      <a:schemeClr val="tx1"/>
+    </cs:fontRef>
+    <cs:spPr>
+      <a:ln w="9525" cap="rnd">
+        <a:solidFill>
+          <a:schemeClr val="phClr"/>
+        </a:solidFill>
+        <a:round/>
+      </a:ln>
+    </cs:spPr>
+  </cs:dataPointWireframe>
+  <cs:dataTable>
+    <cs:lnRef idx="0"/>
+    <cs:fillRef idx="0"/>
+    <cs:effectRef idx="0"/>
+    <cs:fontRef idx="minor">
+      <a:schemeClr val="tx1">
+        <a:lumMod val="65000"/>
+        <a:lumOff val="35000"/>
+      </a:schemeClr>
+    </cs:fontRef>
+    <cs:spPr>
+      <a:noFill/>
+      <a:ln w="9525" cap="flat" cmpd="sng" algn="ctr">
+        <a:solidFill>
+          <a:schemeClr val="tx1">
+            <a:lumMod val="15000"/>
+            <a:lumOff val="85000"/>
+          </a:schemeClr>
+        </a:solidFill>
+        <a:round/>
+      </a:ln>
+    </cs:spPr>
+    <cs:defRPr sz="900" kern="1200"/>
+  </cs:dataTable>
+  <cs:downBar>
+    <cs:lnRef idx="0"/>
+    <cs:fillRef idx="0"/>
+    <cs:effectRef idx="0"/>
+    <cs:fontRef idx="minor">
+      <a:schemeClr val="dk1"/>
+    </cs:fontRef>
+    <cs:spPr>
+      <a:solidFill>
+        <a:schemeClr val="dk1">
+          <a:lumMod val="65000"/>
+          <a:lumOff val="35000"/>
+        </a:schemeClr>
+      </a:solidFill>
+      <a:ln w="9525">
+        <a:solidFill>
+          <a:schemeClr val="tx1">
+            <a:lumMod val="65000"/>
+            <a:lumOff val="35000"/>
+          </a:schemeClr>
+        </a:solidFill>
+      </a:ln>
+    </cs:spPr>
+  </cs:downBar>
+  <cs:dropLine>
+    <cs:lnRef idx="0"/>
+    <cs:fillRef idx="0"/>
+    <cs:effectRef idx="0"/>
+    <cs:fontRef idx="minor">
+      <a:schemeClr val="tx1"/>
+    </cs:fontRef>
+    <cs:spPr>
+      <a:ln w="9525" cap="flat" cmpd="sng" algn="ctr">
+        <a:solidFill>
+          <a:schemeClr val="tx1">
+            <a:lumMod val="35000"/>
+            <a:lumOff val="65000"/>
+          </a:schemeClr>
+        </a:solidFill>
+        <a:round/>
+      </a:ln>
+    </cs:spPr>
+  </cs:dropLine>
+  <cs:errorBar>
+    <cs:lnRef idx="0"/>
+    <cs:fillRef idx="0"/>
+    <cs:effectRef idx="0"/>
+    <cs:fontRef idx="minor">
+      <a:schemeClr val="tx1"/>
+    </cs:fontRef>
+    <cs:spPr>
+      <a:ln w="9525" cap="flat" cmpd="sng" algn="ctr">
+        <a:solidFill>
+          <a:schemeClr val="tx1">
+            <a:lumMod val="65000"/>
+            <a:lumOff val="35000"/>
+          </a:schemeClr>
+        </a:solidFill>
+        <a:round/>
+      </a:ln>
+    </cs:spPr>
+  </cs:errorBar>
+  <cs:floor>
+    <cs:lnRef idx="0"/>
+    <cs:fillRef idx="0"/>
+    <cs:effectRef idx="0"/>
+    <cs:fontRef idx="minor">
+      <a:schemeClr val="tx1"/>
+    </cs:fontRef>
+    <cs:spPr>
+      <a:noFill/>
+      <a:ln>
+        <a:noFill/>
+      </a:ln>
+    </cs:spPr>
+  </cs:floor>
+  <cs:gridlineMajor>
+    <cs:lnRef idx="0"/>
+    <cs:fillRef idx="0"/>
+    <cs:effectRef idx="0"/>
+    <cs:fontRef idx="minor">
+      <a:schemeClr val="tx1"/>
+    </cs:fontRef>
+    <cs:spPr>
+      <a:ln w="9525" cap="flat" cmpd="sng" algn="ctr">
+        <a:solidFill>
+          <a:schemeClr val="tx1">
+            <a:lumMod val="15000"/>
+            <a:lumOff val="85000"/>
+          </a:schemeClr>
+        </a:solidFill>
+        <a:round/>
+      </a:ln>
+    </cs:spPr>
+  </cs:gridlineMajor>
+  <cs:gridlineMinor>
+    <cs:lnRef idx="0"/>
+    <cs:fillRef idx="0"/>
+    <cs:effectRef idx="0"/>
+    <cs:fontRef idx="minor">
+      <a:schemeClr val="tx1"/>
+    </cs:fontRef>
+    <cs:spPr>
+      <a:ln w="9525" cap="flat" cmpd="sng" algn="ctr">
+        <a:solidFill>
+          <a:schemeClr val="tx1">
+            <a:lumMod val="5000"/>
+            <a:lumOff val="95000"/>
+          </a:schemeClr>
+        </a:solidFill>
+        <a:round/>
+      </a:ln>
+    </cs:spPr>
+  </cs:gridlineMinor>
+  <cs:hiLoLine>
+    <cs:lnRef idx="0"/>
+    <cs:fillRef idx="0"/>
+    <cs:effectRef idx="0"/>
+    <cs:fontRef idx="minor">
+      <a:schemeClr val="tx1"/>
+    </cs:fontRef>
+    <cs:spPr>
+      <a:ln w="9525" cap="flat" cmpd="sng" algn="ctr">
+        <a:solidFill>
+          <a:schemeClr val="tx1">
+            <a:lumMod val="75000"/>
+            <a:lumOff val="25000"/>
+          </a:schemeClr>
+        </a:solidFill>
+        <a:round/>
+      </a:ln>
+    </cs:spPr>
+  </cs:hiLoLine>
+  <cs:leaderLine>
+    <cs:lnRef idx="0"/>
+    <cs:fillRef idx="0"/>
+    <cs:effectRef idx="0"/>
+    <cs:fontRef idx="minor">
+      <a:schemeClr val="tx1"/>
+    </cs:fontRef>
+    <cs:spPr>
+      <a:ln w="9525" cap="flat" cmpd="sng" algn="ctr">
+        <a:solidFill>
+          <a:schemeClr val="tx1">
+            <a:lumMod val="35000"/>
+            <a:lumOff val="65000"/>
+          </a:schemeClr>
+        </a:solidFill>
+        <a:round/>
+      </a:ln>
+    </cs:spPr>
+  </cs:leaderLine>
+  <cs:legend>
+    <cs:lnRef idx="0"/>
+    <cs:fillRef idx="0"/>
+    <cs:effectRef idx="0"/>
+    <cs:fontRef idx="minor">
+      <a:schemeClr val="tx1">
+        <a:lumMod val="65000"/>
+        <a:lumOff val="35000"/>
+      </a:schemeClr>
+    </cs:fontRef>
+    <cs:defRPr sz="900" kern="1200"/>
+  </cs:legend>
+  <cs:plotArea mods="allowNoFillOverride allowNoLineOverride">
+    <cs:lnRef idx="0"/>
+    <cs:fillRef idx="0"/>
+    <cs:effectRef idx="0"/>
+    <cs:fontRef idx="minor">
+      <a:schemeClr val="tx1"/>
+    </cs:fontRef>
+  </cs:plotArea>
+  <cs:plotArea3D mods="allowNoFillOverride allowNoLineOverride">
+    <cs:lnRef idx="0"/>
+    <cs:fillRef idx="0"/>
+    <cs:effectRef idx="0"/>
+    <cs:fontRef idx="minor">
+      <a:schemeClr val="tx1"/>
+    </cs:fontRef>
+  </cs:plotArea3D>
+  <cs:seriesAxis>
+    <cs:lnRef idx="0"/>
+    <cs:fillRef idx="0"/>
+    <cs:effectRef idx="0"/>
+    <cs:fontRef idx="minor">
+      <a:schemeClr val="tx1">
+        <a:lumMod val="65000"/>
+        <a:lumOff val="35000"/>
+      </a:schemeClr>
+    </cs:fontRef>
+    <cs:defRPr sz="900" kern="1200"/>
+  </cs:seriesAxis>
+  <cs:seriesLine>
+    <cs:lnRef idx="0"/>
+    <cs:fillRef idx="0"/>
+    <cs:effectRef idx="0"/>
+    <cs:fontRef idx="minor">
+      <a:schemeClr val="tx1"/>
+    </cs:fontRef>
+    <cs:spPr>
+      <a:ln w="9525" cap="flat" cmpd="sng" algn="ctr">
+        <a:solidFill>
+          <a:schemeClr val="tx1">
+            <a:lumMod val="35000"/>
+            <a:lumOff val="65000"/>
+          </a:schemeClr>
+        </a:solidFill>
+        <a:round/>
+      </a:ln>
+    </cs:spPr>
+  </cs:seriesLine>
+  <cs:title>
+    <cs:lnRef idx="0"/>
+    <cs:fillRef idx="0"/>
+    <cs:effectRef idx="0"/>
+    <cs:fontRef idx="minor">
+      <a:schemeClr val="tx1">
+        <a:lumMod val="65000"/>
+        <a:lumOff val="35000"/>
+      </a:schemeClr>
+    </cs:fontRef>
+    <cs:defRPr sz="1400" b="0" kern="1200" spc="0" baseline="0"/>
+  </cs:title>
+  <cs:trendline>
+    <cs:lnRef idx="0">
+      <cs:styleClr val="auto"/>
+    </cs:lnRef>
+    <cs:fillRef idx="0"/>
+    <cs:effectRef idx="0"/>
+    <cs:fontRef idx="minor">
+      <a:schemeClr val="tx1"/>
+    </cs:fontRef>
+    <cs:spPr>
+      <a:ln w="19050" cap="rnd">
+        <a:solidFill>
+          <a:schemeClr val="phClr"/>
+        </a:solidFill>
+        <a:prstDash val="sysDot"/>
+      </a:ln>
+    </cs:spPr>
+  </cs:trendline>
+  <cs:trendlineLabel>
+    <cs:lnRef idx="0"/>
+    <cs:fillRef idx="0"/>
+    <cs:effectRef idx="0"/>
+    <cs:fontRef idx="minor">
+      <a:schemeClr val="tx1">
+        <a:lumMod val="65000"/>
+        <a:lumOff val="35000"/>
+      </a:schemeClr>
+    </cs:fontRef>
+    <cs:defRPr sz="900" kern="1200"/>
+  </cs:trendlineLabel>
+  <cs:upBar>
+    <cs:lnRef idx="0"/>
+    <cs:fillRef idx="0"/>
+    <cs:effectRef idx="0"/>
+    <cs:fontRef idx="minor">
+      <a:schemeClr val="dk1"/>
+    </cs:fontRef>
+    <cs:spPr>
+      <a:solidFill>
+        <a:schemeClr val="lt1"/>
+      </a:solidFill>
+      <a:ln w="9525">
+        <a:solidFill>
+          <a:schemeClr val="tx1">
+            <a:lumMod val="15000"/>
+            <a:lumOff val="85000"/>
+          </a:schemeClr>
+        </a:solidFill>
+      </a:ln>
+    </cs:spPr>
+  </cs:upBar>
+  <cs:valueAxis>
+    <cs:lnRef idx="0"/>
+    <cs:fillRef idx="0"/>
+    <cs:effectRef idx="0"/>
+    <cs:fontRef idx="minor">
+      <a:schemeClr val="tx1">
+        <a:lumMod val="65000"/>
+        <a:lumOff val="35000"/>
+      </a:schemeClr>
+    </cs:fontRef>
+    <cs:defRPr sz="900" kern="1200"/>
+  </cs:valueAxis>
+  <cs:wall>
+    <cs:lnRef idx="0"/>
+    <cs:fillRef idx="0"/>
+    <cs:effectRef idx="0"/>
+    <cs:fontRef idx="minor">
+      <a:schemeClr val="tx1"/>
+    </cs:fontRef>
+    <cs:spPr>
+      <a:noFill/>
+      <a:ln>
+        <a:noFill/>
+      </a:ln>
+    </cs:spPr>
+  </cs:wall>
+</cs:chartStyle>
+</file>
+
 <file path=word/theme/theme1.xml><?xml version="1.0" encoding="utf-8"?>
 <a:theme xmlns:a="http://schemas.openxmlformats.org/drawingml/2006/main" name="Office Theme">
   <a:themeElements>

</xml_diff>